<commit_message>
Section 4 and 5
Section 4 and 5 answered. Tried to fix section 6 bug without success.
</commit_message>
<xml_diff>
--- a/02c - Lab - C++ For Programmers/Lab2-Part2/Task 02 Lab C++ for Programmers.docx
+++ b/02c - Lab - C++ For Programmers/Lab2-Part2/Task 02 Lab C++ for Programmers.docx
@@ -918,9 +918,12 @@
           <w:sz w:val="24"/>
           <w:szCs w:val="24"/>
         </w:rPr>
-        <w:t xml:space="preserve">Because p1 is set as {1,1,1} </w:t>
-      </w:r>
-      <w:r>
+        <w:t>Because p1 is set as {1,1,1}</w:t>
+      </w:r>
+    </w:p>
+    <w:p>
+      <w:pPr>
+        <w:spacing w:line="360" w:lineRule="auto"/>
         <w:rPr>
           <w:rFonts w:ascii="Arial" w:hAnsi="Arial" w:cs="Arial"/>
           <w:b/>
@@ -928,12 +931,8 @@
           <w:sz w:val="24"/>
           <w:szCs w:val="24"/>
         </w:rPr>
-        <w:t>(Check answer again)</w:t>
-      </w:r>
-    </w:p>
-    <w:p>
-      <w:pPr>
-        <w:spacing w:line="360" w:lineRule="auto"/>
+      </w:pPr>
+      <w:r>
         <w:rPr>
           <w:rFonts w:ascii="Arial" w:hAnsi="Arial" w:cs="Arial"/>
           <w:b/>
@@ -941,8 +940,342 @@
           <w:sz w:val="24"/>
           <w:szCs w:val="24"/>
         </w:rPr>
-      </w:pPr>
-      <w:r>
+        <w:t>Section 4</w:t>
+      </w:r>
+    </w:p>
+    <w:p>
+      <w:pPr>
+        <w:pStyle w:val="ListParagraph"/>
+        <w:numPr>
+          <w:ilvl w:val="0"/>
+          <w:numId w:val="1"/>
+        </w:numPr>
+        <w:spacing w:line="360" w:lineRule="auto"/>
+        <w:rPr>
+          <w:rFonts w:ascii="Arial" w:hAnsi="Arial" w:cs="Arial"/>
+          <w:sz w:val="24"/>
+          <w:szCs w:val="24"/>
+        </w:rPr>
+      </w:pPr>
+      <w:r>
+        <w:rPr>
+          <w:rFonts w:ascii="Arial" w:hAnsi="Arial" w:cs="Arial"/>
+          <w:sz w:val="24"/>
+          <w:szCs w:val="24"/>
+        </w:rPr>
+        <w:t>Q.11</w:t>
+      </w:r>
+      <w:r>
+        <w:rPr>
+          <w:rFonts w:ascii="Arial" w:hAnsi="Arial" w:cs="Arial"/>
+          <w:sz w:val="24"/>
+          <w:szCs w:val="24"/>
+        </w:rPr>
+        <w:tab/>
+        <w:t>What does -&gt; mean?</w:t>
+      </w:r>
+    </w:p>
+    <w:p>
+      <w:pPr>
+        <w:pStyle w:val="ListParagraph"/>
+        <w:numPr>
+          <w:ilvl w:val="1"/>
+          <w:numId w:val="1"/>
+        </w:numPr>
+        <w:spacing w:line="360" w:lineRule="auto"/>
+        <w:rPr>
+          <w:rFonts w:ascii="Arial" w:hAnsi="Arial" w:cs="Arial"/>
+          <w:sz w:val="24"/>
+          <w:szCs w:val="24"/>
+        </w:rPr>
+      </w:pPr>
+      <w:r>
+        <w:rPr>
+          <w:rFonts w:ascii="Arial" w:hAnsi="Arial" w:cs="Arial"/>
+          <w:sz w:val="24"/>
+          <w:szCs w:val="24"/>
+        </w:rPr>
+        <w:t>Is an access operator.</w:t>
+      </w:r>
+    </w:p>
+    <w:p>
+      <w:pPr>
+        <w:pStyle w:val="ListParagraph"/>
+        <w:numPr>
+          <w:ilvl w:val="0"/>
+          <w:numId w:val="1"/>
+        </w:numPr>
+        <w:spacing w:line="360" w:lineRule="auto"/>
+        <w:rPr>
+          <w:rFonts w:ascii="Arial" w:hAnsi="Arial" w:cs="Arial"/>
+          <w:sz w:val="24"/>
+          <w:szCs w:val="24"/>
+        </w:rPr>
+      </w:pPr>
+      <w:r>
+        <w:rPr>
+          <w:rFonts w:ascii="Arial" w:hAnsi="Arial" w:cs="Arial"/>
+          <w:sz w:val="24"/>
+          <w:szCs w:val="24"/>
+        </w:rPr>
+        <w:t>Q.12</w:t>
+      </w:r>
+      <w:r>
+        <w:rPr>
+          <w:rFonts w:ascii="Arial" w:hAnsi="Arial" w:cs="Arial"/>
+          <w:sz w:val="24"/>
+          <w:szCs w:val="24"/>
+        </w:rPr>
+        <w:tab/>
+        <w:t>Do we need to put ( ) around *p1_ptr?</w:t>
+      </w:r>
+    </w:p>
+    <w:p>
+      <w:pPr>
+        <w:pStyle w:val="ListParagraph"/>
+        <w:numPr>
+          <w:ilvl w:val="1"/>
+          <w:numId w:val="1"/>
+        </w:numPr>
+        <w:spacing w:line="360" w:lineRule="auto"/>
+        <w:rPr>
+          <w:rFonts w:ascii="Arial" w:hAnsi="Arial" w:cs="Arial"/>
+          <w:sz w:val="24"/>
+          <w:szCs w:val="24"/>
+        </w:rPr>
+      </w:pPr>
+      <w:r>
+        <w:rPr>
+          <w:rFonts w:ascii="Arial" w:hAnsi="Arial" w:cs="Arial"/>
+          <w:sz w:val="24"/>
+          <w:szCs w:val="24"/>
+        </w:rPr>
+        <w:t xml:space="preserve">Yes. Because the dot ‘ . ’ operator has higher precedence than the ‘ * ’ operator. </w:t>
+      </w:r>
+    </w:p>
+    <w:p>
+      <w:pPr>
+        <w:pStyle w:val="ListParagraph"/>
+        <w:numPr>
+          <w:ilvl w:val="0"/>
+          <w:numId w:val="1"/>
+        </w:numPr>
+        <w:spacing w:line="360" w:lineRule="auto"/>
+        <w:rPr>
+          <w:rFonts w:ascii="Arial" w:hAnsi="Arial" w:cs="Arial"/>
+          <w:sz w:val="24"/>
+          <w:szCs w:val="24"/>
+        </w:rPr>
+      </w:pPr>
+      <w:r>
+        <w:rPr>
+          <w:rFonts w:ascii="Arial" w:hAnsi="Arial" w:cs="Arial"/>
+          <w:sz w:val="24"/>
+          <w:szCs w:val="24"/>
+        </w:rPr>
+        <w:t>Q.13</w:t>
+      </w:r>
+      <w:r>
+        <w:rPr>
+          <w:rFonts w:ascii="Arial" w:hAnsi="Arial" w:cs="Arial"/>
+          <w:sz w:val="24"/>
+          <w:szCs w:val="24"/>
+        </w:rPr>
+        <w:tab/>
+        <w:t>What is a dereferenced pointer?</w:t>
+      </w:r>
+    </w:p>
+    <w:p>
+      <w:pPr>
+        <w:pStyle w:val="ListParagraph"/>
+        <w:numPr>
+          <w:ilvl w:val="1"/>
+          <w:numId w:val="1"/>
+        </w:numPr>
+        <w:spacing w:line="360" w:lineRule="auto"/>
+        <w:rPr>
+          <w:rFonts w:ascii="Arial" w:hAnsi="Arial" w:cs="Arial"/>
+          <w:sz w:val="24"/>
+          <w:szCs w:val="24"/>
+        </w:rPr>
+      </w:pPr>
+      <w:r>
+        <w:rPr>
+          <w:rFonts w:ascii="Arial" w:hAnsi="Arial" w:cs="Arial"/>
+          <w:sz w:val="24"/>
+          <w:szCs w:val="24"/>
+        </w:rPr>
+        <w:t>Is the actual value that the pointer points to. It’s used with ‘ * ’.</w:t>
+      </w:r>
+    </w:p>
+    <w:p>
+      <w:pPr>
+        <w:pStyle w:val="ListParagraph"/>
+        <w:numPr>
+          <w:ilvl w:val="0"/>
+          <w:numId w:val="1"/>
+        </w:numPr>
+        <w:spacing w:line="360" w:lineRule="auto"/>
+        <w:rPr>
+          <w:rFonts w:ascii="Arial" w:hAnsi="Arial" w:cs="Arial"/>
+          <w:sz w:val="24"/>
+          <w:szCs w:val="24"/>
+        </w:rPr>
+      </w:pPr>
+      <w:r>
+        <w:rPr>
+          <w:rFonts w:ascii="Arial" w:hAnsi="Arial" w:cs="Arial"/>
+          <w:sz w:val="24"/>
+          <w:szCs w:val="24"/>
+        </w:rPr>
+        <w:t>Q.14</w:t>
+      </w:r>
+      <w:r>
+        <w:rPr>
+          <w:rFonts w:ascii="Arial" w:hAnsi="Arial" w:cs="Arial"/>
+          <w:sz w:val="24"/>
+          <w:szCs w:val="24"/>
+        </w:rPr>
+        <w:tab/>
+        <w:t>Is p1 stored on the heap or stack?</w:t>
+      </w:r>
+    </w:p>
+    <w:p>
+      <w:pPr>
+        <w:pStyle w:val="ListParagraph"/>
+        <w:numPr>
+          <w:ilvl w:val="1"/>
+          <w:numId w:val="1"/>
+        </w:numPr>
+        <w:spacing w:line="360" w:lineRule="auto"/>
+        <w:rPr>
+          <w:rFonts w:ascii="Arial" w:hAnsi="Arial" w:cs="Arial"/>
+          <w:sz w:val="24"/>
+          <w:szCs w:val="24"/>
+        </w:rPr>
+      </w:pPr>
+      <w:r>
+        <w:rPr>
+          <w:rFonts w:ascii="Arial" w:hAnsi="Arial" w:cs="Arial"/>
+          <w:sz w:val="24"/>
+          <w:szCs w:val="24"/>
+        </w:rPr>
+        <w:t>p1 is stored the stack.</w:t>
+      </w:r>
+    </w:p>
+    <w:p>
+      <w:pPr>
+        <w:pStyle w:val="ListParagraph"/>
+        <w:numPr>
+          <w:ilvl w:val="0"/>
+          <w:numId w:val="1"/>
+        </w:numPr>
+        <w:spacing w:line="360" w:lineRule="auto"/>
+        <w:rPr>
+          <w:rFonts w:ascii="Arial" w:hAnsi="Arial" w:cs="Arial"/>
+          <w:sz w:val="24"/>
+          <w:szCs w:val="24"/>
+        </w:rPr>
+      </w:pPr>
+      <w:r>
+        <w:rPr>
+          <w:rFonts w:ascii="Arial" w:hAnsi="Arial" w:cs="Arial"/>
+          <w:sz w:val="24"/>
+          <w:szCs w:val="24"/>
+        </w:rPr>
+        <w:t>Q.15</w:t>
+      </w:r>
+      <w:r>
+        <w:rPr>
+          <w:rFonts w:ascii="Arial" w:hAnsi="Arial" w:cs="Arial"/>
+          <w:sz w:val="24"/>
+          <w:szCs w:val="24"/>
+        </w:rPr>
+        <w:tab/>
+        <w:t>What is p1_ptr pointing to now? (Has it changed?)</w:t>
+      </w:r>
+    </w:p>
+    <w:p>
+      <w:pPr>
+        <w:pStyle w:val="ListParagraph"/>
+        <w:numPr>
+          <w:ilvl w:val="1"/>
+          <w:numId w:val="1"/>
+        </w:numPr>
+        <w:spacing w:line="360" w:lineRule="auto"/>
+        <w:rPr>
+          <w:rFonts w:ascii="Arial" w:hAnsi="Arial" w:cs="Arial"/>
+          <w:sz w:val="24"/>
+          <w:szCs w:val="24"/>
+        </w:rPr>
+      </w:pPr>
+      <w:r>
+        <w:rPr>
+          <w:rFonts w:ascii="Arial" w:hAnsi="Arial" w:cs="Arial"/>
+          <w:sz w:val="24"/>
+          <w:szCs w:val="24"/>
+        </w:rPr>
+        <w:t>Is pointing to “createParticleWith(7, 7, 7)”. It has not changed.</w:t>
+      </w:r>
+    </w:p>
+    <w:p>
+      <w:pPr>
+        <w:pStyle w:val="ListParagraph"/>
+        <w:numPr>
+          <w:ilvl w:val="0"/>
+          <w:numId w:val="1"/>
+        </w:numPr>
+        <w:spacing w:line="360" w:lineRule="auto"/>
+        <w:rPr>
+          <w:rFonts w:ascii="Arial" w:hAnsi="Arial" w:cs="Arial"/>
+          <w:sz w:val="24"/>
+          <w:szCs w:val="24"/>
+        </w:rPr>
+      </w:pPr>
+      <w:r>
+        <w:rPr>
+          <w:rFonts w:ascii="Arial" w:hAnsi="Arial" w:cs="Arial"/>
+          <w:sz w:val="24"/>
+          <w:szCs w:val="24"/>
+        </w:rPr>
+        <w:t>Q.16</w:t>
+      </w:r>
+      <w:r>
+        <w:rPr>
+          <w:rFonts w:ascii="Arial" w:hAnsi="Arial" w:cs="Arial"/>
+          <w:sz w:val="24"/>
+          <w:szCs w:val="24"/>
+        </w:rPr>
+        <w:tab/>
+        <w:t>Is the current value of p1_ptr good or bad? Explain</w:t>
+      </w:r>
+    </w:p>
+    <w:p>
+      <w:pPr>
+        <w:pStyle w:val="ListParagraph"/>
+        <w:numPr>
+          <w:ilvl w:val="1"/>
+          <w:numId w:val="1"/>
+        </w:numPr>
+        <w:spacing w:line="360" w:lineRule="auto"/>
+        <w:rPr>
+          <w:rFonts w:ascii="Arial" w:hAnsi="Arial" w:cs="Arial"/>
+          <w:sz w:val="24"/>
+          <w:szCs w:val="24"/>
+        </w:rPr>
+      </w:pPr>
+      <w:r>
+        <w:rPr>
+          <w:rFonts w:ascii="Arial" w:hAnsi="Arial" w:cs="Arial"/>
+          <w:sz w:val="24"/>
+          <w:szCs w:val="24"/>
+        </w:rPr>
+        <w:t>Is bad. Because it points to the old memory location of ‘p1’. That is no longer relevant.</w:t>
+      </w:r>
+    </w:p>
+    <w:p>
+      <w:pPr>
+        <w:spacing w:line="360" w:lineRule="auto"/>
         <w:rPr>
           <w:rFonts w:ascii="Arial" w:hAnsi="Arial" w:cs="Arial"/>
           <w:b/>
@@ -950,302 +1283,8 @@
           <w:sz w:val="24"/>
           <w:szCs w:val="24"/>
         </w:rPr>
-        <w:t>Section 4</w:t>
-      </w:r>
-    </w:p>
-    <w:p>
-      <w:pPr>
-        <w:pStyle w:val="ListParagraph"/>
-        <w:numPr>
-          <w:ilvl w:val="0"/>
-          <w:numId w:val="1"/>
-        </w:numPr>
-        <w:spacing w:line="360" w:lineRule="auto"/>
-        <w:rPr>
-          <w:rFonts w:ascii="Arial" w:hAnsi="Arial" w:cs="Arial"/>
-          <w:sz w:val="24"/>
-          <w:szCs w:val="24"/>
-        </w:rPr>
-      </w:pPr>
-      <w:r>
-        <w:rPr>
-          <w:rFonts w:ascii="Arial" w:hAnsi="Arial" w:cs="Arial"/>
-          <w:sz w:val="24"/>
-          <w:szCs w:val="24"/>
-        </w:rPr>
-        <w:t>Q.11</w:t>
-      </w:r>
-      <w:r>
-        <w:rPr>
-          <w:rFonts w:ascii="Arial" w:hAnsi="Arial" w:cs="Arial"/>
-          <w:sz w:val="24"/>
-          <w:szCs w:val="24"/>
-        </w:rPr>
-        <w:tab/>
-        <w:t>What does -&gt; mean?</w:t>
-      </w:r>
-    </w:p>
-    <w:p>
-      <w:pPr>
-        <w:pStyle w:val="ListParagraph"/>
-        <w:numPr>
-          <w:ilvl w:val="1"/>
-          <w:numId w:val="1"/>
-        </w:numPr>
-        <w:spacing w:line="360" w:lineRule="auto"/>
-        <w:rPr>
-          <w:rFonts w:ascii="Arial" w:hAnsi="Arial" w:cs="Arial"/>
-          <w:sz w:val="24"/>
-          <w:szCs w:val="24"/>
-        </w:rPr>
-      </w:pPr>
-      <w:r>
-        <w:rPr>
-          <w:rFonts w:ascii="Arial" w:hAnsi="Arial" w:cs="Arial"/>
-          <w:sz w:val="24"/>
-          <w:szCs w:val="24"/>
-        </w:rPr>
-        <w:t>Is an access operator.</w:t>
-      </w:r>
-    </w:p>
-    <w:p>
-      <w:pPr>
-        <w:pStyle w:val="ListParagraph"/>
-        <w:numPr>
-          <w:ilvl w:val="0"/>
-          <w:numId w:val="1"/>
-        </w:numPr>
-        <w:spacing w:line="360" w:lineRule="auto"/>
-        <w:rPr>
-          <w:rFonts w:ascii="Arial" w:hAnsi="Arial" w:cs="Arial"/>
-          <w:sz w:val="24"/>
-          <w:szCs w:val="24"/>
-        </w:rPr>
-      </w:pPr>
-      <w:r>
-        <w:rPr>
-          <w:rFonts w:ascii="Arial" w:hAnsi="Arial" w:cs="Arial"/>
-          <w:sz w:val="24"/>
-          <w:szCs w:val="24"/>
-        </w:rPr>
-        <w:t>Q.12</w:t>
-      </w:r>
-      <w:r>
-        <w:rPr>
-          <w:rFonts w:ascii="Arial" w:hAnsi="Arial" w:cs="Arial"/>
-          <w:sz w:val="24"/>
-          <w:szCs w:val="24"/>
-        </w:rPr>
-        <w:tab/>
-        <w:t>Do we need to put ( ) around *p1_ptr?</w:t>
-      </w:r>
-    </w:p>
-    <w:p>
-      <w:pPr>
-        <w:pStyle w:val="ListParagraph"/>
-        <w:numPr>
-          <w:ilvl w:val="1"/>
-          <w:numId w:val="1"/>
-        </w:numPr>
-        <w:spacing w:line="360" w:lineRule="auto"/>
-        <w:rPr>
-          <w:rFonts w:ascii="Arial" w:hAnsi="Arial" w:cs="Arial"/>
-          <w:sz w:val="24"/>
-          <w:szCs w:val="24"/>
-        </w:rPr>
-      </w:pPr>
-    </w:p>
-    <w:p>
-      <w:pPr>
-        <w:pStyle w:val="ListParagraph"/>
-        <w:numPr>
-          <w:ilvl w:val="0"/>
-          <w:numId w:val="1"/>
-        </w:numPr>
-        <w:spacing w:line="360" w:lineRule="auto"/>
-        <w:rPr>
-          <w:rFonts w:ascii="Arial" w:hAnsi="Arial" w:cs="Arial"/>
-          <w:sz w:val="24"/>
-          <w:szCs w:val="24"/>
-        </w:rPr>
-      </w:pPr>
-      <w:r>
-        <w:rPr>
-          <w:rFonts w:ascii="Arial" w:hAnsi="Arial" w:cs="Arial"/>
-          <w:sz w:val="24"/>
-          <w:szCs w:val="24"/>
-        </w:rPr>
-        <w:t>Q.13</w:t>
-      </w:r>
-      <w:r>
-        <w:rPr>
-          <w:rFonts w:ascii="Arial" w:hAnsi="Arial" w:cs="Arial"/>
-          <w:sz w:val="24"/>
-          <w:szCs w:val="24"/>
-        </w:rPr>
-        <w:tab/>
-        <w:t>What is a dereferenced pointer?</w:t>
-      </w:r>
-    </w:p>
-    <w:p>
-      <w:pPr>
-        <w:pStyle w:val="ListParagraph"/>
-        <w:numPr>
-          <w:ilvl w:val="1"/>
-          <w:numId w:val="1"/>
-        </w:numPr>
-        <w:spacing w:line="360" w:lineRule="auto"/>
-        <w:rPr>
-          <w:rFonts w:ascii="Arial" w:hAnsi="Arial" w:cs="Arial"/>
-          <w:sz w:val="24"/>
-          <w:szCs w:val="24"/>
-        </w:rPr>
-      </w:pPr>
-    </w:p>
-    <w:p>
-      <w:pPr>
-        <w:pStyle w:val="ListParagraph"/>
-        <w:numPr>
-          <w:ilvl w:val="0"/>
-          <w:numId w:val="1"/>
-        </w:numPr>
-        <w:spacing w:line="360" w:lineRule="auto"/>
-        <w:rPr>
-          <w:rFonts w:ascii="Arial" w:hAnsi="Arial" w:cs="Arial"/>
-          <w:sz w:val="24"/>
-          <w:szCs w:val="24"/>
-        </w:rPr>
-      </w:pPr>
-      <w:r>
-        <w:rPr>
-          <w:rFonts w:ascii="Arial" w:hAnsi="Arial" w:cs="Arial"/>
-          <w:sz w:val="24"/>
-          <w:szCs w:val="24"/>
-        </w:rPr>
-        <w:t>Q.14</w:t>
-      </w:r>
-      <w:r>
-        <w:rPr>
-          <w:rFonts w:ascii="Arial" w:hAnsi="Arial" w:cs="Arial"/>
-          <w:sz w:val="24"/>
-          <w:szCs w:val="24"/>
-        </w:rPr>
-        <w:tab/>
-        <w:t>Is p1 stored on the heap or stack?</w:t>
-      </w:r>
-    </w:p>
-    <w:p>
-      <w:pPr>
-        <w:pStyle w:val="ListParagraph"/>
-        <w:numPr>
-          <w:ilvl w:val="1"/>
-          <w:numId w:val="1"/>
-        </w:numPr>
-        <w:spacing w:line="360" w:lineRule="auto"/>
-        <w:rPr>
-          <w:rFonts w:ascii="Arial" w:hAnsi="Arial" w:cs="Arial"/>
-          <w:sz w:val="24"/>
-          <w:szCs w:val="24"/>
-        </w:rPr>
-      </w:pPr>
-    </w:p>
-    <w:p>
-      <w:pPr>
-        <w:pStyle w:val="ListParagraph"/>
-        <w:numPr>
-          <w:ilvl w:val="0"/>
-          <w:numId w:val="1"/>
-        </w:numPr>
-        <w:spacing w:line="360" w:lineRule="auto"/>
-        <w:rPr>
-          <w:rFonts w:ascii="Arial" w:hAnsi="Arial" w:cs="Arial"/>
-          <w:sz w:val="24"/>
-          <w:szCs w:val="24"/>
-        </w:rPr>
-      </w:pPr>
-      <w:r>
-        <w:rPr>
-          <w:rFonts w:ascii="Arial" w:hAnsi="Arial" w:cs="Arial"/>
-          <w:sz w:val="24"/>
-          <w:szCs w:val="24"/>
-        </w:rPr>
-        <w:t>Q.15</w:t>
-      </w:r>
-      <w:r>
-        <w:rPr>
-          <w:rFonts w:ascii="Arial" w:hAnsi="Arial" w:cs="Arial"/>
-          <w:sz w:val="24"/>
-          <w:szCs w:val="24"/>
-        </w:rPr>
-        <w:tab/>
-        <w:t>What is p1_ptr pointing to now? (Has it changed?)</w:t>
-      </w:r>
-    </w:p>
-    <w:p>
-      <w:pPr>
-        <w:pStyle w:val="ListParagraph"/>
-        <w:numPr>
-          <w:ilvl w:val="1"/>
-          <w:numId w:val="1"/>
-        </w:numPr>
-        <w:spacing w:line="360" w:lineRule="auto"/>
-        <w:rPr>
-          <w:rFonts w:ascii="Arial" w:hAnsi="Arial" w:cs="Arial"/>
-          <w:sz w:val="24"/>
-          <w:szCs w:val="24"/>
-        </w:rPr>
-      </w:pPr>
-    </w:p>
-    <w:p>
-      <w:pPr>
-        <w:pStyle w:val="ListParagraph"/>
-        <w:numPr>
-          <w:ilvl w:val="0"/>
-          <w:numId w:val="1"/>
-        </w:numPr>
-        <w:spacing w:line="360" w:lineRule="auto"/>
-        <w:rPr>
-          <w:rFonts w:ascii="Arial" w:hAnsi="Arial" w:cs="Arial"/>
-          <w:sz w:val="24"/>
-          <w:szCs w:val="24"/>
-        </w:rPr>
-      </w:pPr>
-      <w:r>
-        <w:rPr>
-          <w:rFonts w:ascii="Arial" w:hAnsi="Arial" w:cs="Arial"/>
-          <w:sz w:val="24"/>
-          <w:szCs w:val="24"/>
-        </w:rPr>
-        <w:t>Q.16</w:t>
-      </w:r>
-      <w:r>
-        <w:rPr>
-          <w:rFonts w:ascii="Arial" w:hAnsi="Arial" w:cs="Arial"/>
-          <w:sz w:val="24"/>
-          <w:szCs w:val="24"/>
-        </w:rPr>
-        <w:tab/>
-        <w:t>Is the current value of p1_ptr good or bad? Explain</w:t>
-      </w:r>
-    </w:p>
-    <w:p>
-      <w:pPr>
-        <w:pStyle w:val="ListParagraph"/>
-        <w:numPr>
-          <w:ilvl w:val="1"/>
-          <w:numId w:val="1"/>
-        </w:numPr>
-        <w:spacing w:line="360" w:lineRule="auto"/>
-        <w:rPr>
-          <w:rFonts w:ascii="Arial" w:hAnsi="Arial" w:cs="Arial"/>
-          <w:sz w:val="24"/>
-          <w:szCs w:val="24"/>
-        </w:rPr>
-      </w:pPr>
-    </w:p>
-    <w:p>
-      <w:pPr>
-        <w:spacing w:line="360" w:lineRule="auto"/>
+      </w:pPr>
+      <w:r>
         <w:rPr>
           <w:rFonts w:ascii="Arial" w:hAnsi="Arial" w:cs="Arial"/>
           <w:b/>
@@ -1253,8 +1292,383 @@
           <w:sz w:val="24"/>
           <w:szCs w:val="24"/>
         </w:rPr>
-      </w:pPr>
-      <w:r>
+        <w:t>Section 5</w:t>
+      </w:r>
+    </w:p>
+    <w:p>
+      <w:pPr>
+        <w:pStyle w:val="ListParagraph"/>
+        <w:numPr>
+          <w:ilvl w:val="0"/>
+          <w:numId w:val="1"/>
+        </w:numPr>
+        <w:spacing w:line="360" w:lineRule="auto"/>
+        <w:rPr>
+          <w:rFonts w:ascii="Arial" w:hAnsi="Arial" w:cs="Arial"/>
+          <w:sz w:val="24"/>
+          <w:szCs w:val="24"/>
+        </w:rPr>
+      </w:pPr>
+      <w:r>
+        <w:rPr>
+          <w:rFonts w:ascii="Arial" w:hAnsi="Arial" w:cs="Arial"/>
+          <w:sz w:val="24"/>
+          <w:szCs w:val="24"/>
+        </w:rPr>
+        <w:lastRenderedPageBreak/>
+        <w:t>Q.17</w:t>
+      </w:r>
+      <w:r>
+        <w:rPr>
+          <w:rFonts w:ascii="Arial" w:hAnsi="Arial" w:cs="Arial"/>
+          <w:sz w:val="24"/>
+          <w:szCs w:val="24"/>
+        </w:rPr>
+        <w:tab/>
+        <w:t>Uncomment the next code line - will it compile?</w:t>
+      </w:r>
+    </w:p>
+    <w:p>
+      <w:pPr>
+        <w:pStyle w:val="ListParagraph"/>
+        <w:numPr>
+          <w:ilvl w:val="1"/>
+          <w:numId w:val="1"/>
+        </w:numPr>
+        <w:spacing w:line="360" w:lineRule="auto"/>
+        <w:rPr>
+          <w:rFonts w:ascii="Arial" w:hAnsi="Arial" w:cs="Arial"/>
+          <w:sz w:val="24"/>
+          <w:szCs w:val="24"/>
+        </w:rPr>
+      </w:pPr>
+      <w:r>
+        <w:rPr>
+          <w:rFonts w:ascii="Arial" w:hAnsi="Arial" w:cs="Arial"/>
+          <w:sz w:val="24"/>
+          <w:szCs w:val="24"/>
+        </w:rPr>
+        <w:t xml:space="preserve">It </w:t>
+      </w:r>
+      <w:r>
+        <w:rPr>
+          <w:rFonts w:ascii="Arial" w:hAnsi="Arial" w:cs="Arial"/>
+          <w:sz w:val="24"/>
+          <w:szCs w:val="24"/>
+        </w:rPr>
+        <w:t>gives</w:t>
+      </w:r>
+      <w:r>
+        <w:rPr>
+          <w:rFonts w:ascii="Arial" w:hAnsi="Arial" w:cs="Arial"/>
+          <w:sz w:val="24"/>
+          <w:szCs w:val="24"/>
+        </w:rPr>
+        <w:t xml:space="preserve"> </w:t>
+      </w:r>
+      <w:r>
+        <w:rPr>
+          <w:rFonts w:ascii="Arial" w:hAnsi="Arial" w:cs="Arial"/>
+          <w:sz w:val="24"/>
+          <w:szCs w:val="24"/>
+        </w:rPr>
+        <w:t>an</w:t>
+      </w:r>
+      <w:r>
+        <w:rPr>
+          <w:rFonts w:ascii="Arial" w:hAnsi="Arial" w:cs="Arial"/>
+          <w:sz w:val="24"/>
+          <w:szCs w:val="24"/>
+        </w:rPr>
+        <w:t xml:space="preserve"> error message, and I can keep compiling if I want, but the line will do nothing.</w:t>
+      </w:r>
+    </w:p>
+    <w:p>
+      <w:pPr>
+        <w:pStyle w:val="ListParagraph"/>
+        <w:numPr>
+          <w:ilvl w:val="0"/>
+          <w:numId w:val="1"/>
+        </w:numPr>
+        <w:spacing w:line="360" w:lineRule="auto"/>
+        <w:rPr>
+          <w:rFonts w:ascii="Arial" w:hAnsi="Arial" w:cs="Arial"/>
+          <w:sz w:val="24"/>
+          <w:szCs w:val="24"/>
+        </w:rPr>
+      </w:pPr>
+      <w:r>
+        <w:rPr>
+          <w:rFonts w:ascii="Arial" w:hAnsi="Arial" w:cs="Arial"/>
+          <w:sz w:val="24"/>
+          <w:szCs w:val="24"/>
+        </w:rPr>
+        <w:t>Q.18</w:t>
+      </w:r>
+      <w:r>
+        <w:rPr>
+          <w:rFonts w:ascii="Arial" w:hAnsi="Arial" w:cs="Arial"/>
+          <w:sz w:val="24"/>
+          <w:szCs w:val="24"/>
+        </w:rPr>
+        <w:tab/>
+        <w:t>Does your IDE tell you of any issues? If so, how?</w:t>
+      </w:r>
+    </w:p>
+    <w:p>
+      <w:pPr>
+        <w:pStyle w:val="ListParagraph"/>
+        <w:numPr>
+          <w:ilvl w:val="1"/>
+          <w:numId w:val="1"/>
+        </w:numPr>
+        <w:spacing w:line="360" w:lineRule="auto"/>
+        <w:rPr>
+          <w:rFonts w:ascii="Arial" w:hAnsi="Arial" w:cs="Arial"/>
+          <w:sz w:val="24"/>
+          <w:szCs w:val="24"/>
+        </w:rPr>
+      </w:pPr>
+      <w:r>
+        <w:rPr>
+          <w:rFonts w:ascii="Arial" w:hAnsi="Arial" w:cs="Arial"/>
+          <w:sz w:val="24"/>
+          <w:szCs w:val="24"/>
+        </w:rPr>
+        <w:t>It gives me 2 error messages: “Unexpected tokens…” and “’getPrticleWith’ identifier not found”</w:t>
+      </w:r>
+    </w:p>
+    <w:p>
+      <w:pPr>
+        <w:pStyle w:val="ListParagraph"/>
+        <w:numPr>
+          <w:ilvl w:val="0"/>
+          <w:numId w:val="1"/>
+        </w:numPr>
+        <w:spacing w:line="360" w:lineRule="auto"/>
+        <w:rPr>
+          <w:rFonts w:ascii="Arial" w:hAnsi="Arial" w:cs="Arial"/>
+          <w:sz w:val="24"/>
+          <w:szCs w:val="24"/>
+        </w:rPr>
+      </w:pPr>
+      <w:r>
+        <w:rPr>
+          <w:rFonts w:ascii="Arial" w:hAnsi="Arial" w:cs="Arial"/>
+          <w:sz w:val="24"/>
+          <w:szCs w:val="24"/>
+        </w:rPr>
+        <w:t>Q.19</w:t>
+      </w:r>
+      <w:r>
+        <w:rPr>
+          <w:rFonts w:ascii="Arial" w:hAnsi="Arial" w:cs="Arial"/>
+          <w:sz w:val="24"/>
+          <w:szCs w:val="24"/>
+        </w:rPr>
+        <w:tab/>
+        <w:t>MAGIC NUMBER?! What is it? Is it bad? Explain!</w:t>
+      </w:r>
+    </w:p>
+    <w:p>
+      <w:pPr>
+        <w:pStyle w:val="ListParagraph"/>
+        <w:numPr>
+          <w:ilvl w:val="1"/>
+          <w:numId w:val="1"/>
+        </w:numPr>
+        <w:spacing w:line="360" w:lineRule="auto"/>
+        <w:rPr>
+          <w:rFonts w:ascii="Arial" w:hAnsi="Arial" w:cs="Arial"/>
+          <w:sz w:val="24"/>
+          <w:szCs w:val="24"/>
+        </w:rPr>
+      </w:pPr>
+      <w:r>
+        <w:rPr>
+          <w:rFonts w:ascii="Arial" w:hAnsi="Arial" w:cs="Arial"/>
+          <w:sz w:val="24"/>
+          <w:szCs w:val="24"/>
+        </w:rPr>
+        <w:t>Is a numeric literal that is used in the code without explanation. It is bad, because it reduces the flexibility of the code and increases the chance of errors.</w:t>
+      </w:r>
+    </w:p>
+    <w:p>
+      <w:pPr>
+        <w:pStyle w:val="ListParagraph"/>
+        <w:numPr>
+          <w:ilvl w:val="0"/>
+          <w:numId w:val="1"/>
+        </w:numPr>
+        <w:spacing w:line="360" w:lineRule="auto"/>
+        <w:rPr>
+          <w:rFonts w:ascii="Arial" w:hAnsi="Arial" w:cs="Arial"/>
+          <w:sz w:val="24"/>
+          <w:szCs w:val="24"/>
+        </w:rPr>
+      </w:pPr>
+      <w:r>
+        <w:rPr>
+          <w:rFonts w:ascii="Arial" w:hAnsi="Arial" w:cs="Arial"/>
+          <w:sz w:val="24"/>
+          <w:szCs w:val="24"/>
+        </w:rPr>
+        <w:t>Q.20</w:t>
+      </w:r>
+      <w:r>
+        <w:rPr>
+          <w:rFonts w:ascii="Arial" w:hAnsi="Arial" w:cs="Arial"/>
+          <w:sz w:val="24"/>
+          <w:szCs w:val="24"/>
+        </w:rPr>
+        <w:tab/>
+        <w:t>Explain in your own words how the array size is calculated.</w:t>
+      </w:r>
+    </w:p>
+    <w:p>
+      <w:pPr>
+        <w:pStyle w:val="ListParagraph"/>
+        <w:numPr>
+          <w:ilvl w:val="1"/>
+          <w:numId w:val="1"/>
+        </w:numPr>
+        <w:spacing w:line="360" w:lineRule="auto"/>
+        <w:rPr>
+          <w:rFonts w:ascii="Arial" w:hAnsi="Arial" w:cs="Arial"/>
+          <w:sz w:val="24"/>
+          <w:szCs w:val="24"/>
+        </w:rPr>
+      </w:pPr>
+      <w:r>
+        <w:rPr>
+          <w:rFonts w:ascii="Arial" w:hAnsi="Arial" w:cs="Arial"/>
+          <w:sz w:val="24"/>
+          <w:szCs w:val="24"/>
+        </w:rPr>
+        <w:t>We can calculate the size of the array if we divide the total size of the array by the single of a single element (a.k.a. ‘sizeof(p_array1)’ / ‘sizeof(p_array1[0])’).</w:t>
+      </w:r>
+    </w:p>
+    <w:p>
+      <w:pPr>
+        <w:pStyle w:val="ListParagraph"/>
+        <w:numPr>
+          <w:ilvl w:val="0"/>
+          <w:numId w:val="1"/>
+        </w:numPr>
+        <w:spacing w:line="360" w:lineRule="auto"/>
+        <w:rPr>
+          <w:rFonts w:ascii="Arial" w:hAnsi="Arial" w:cs="Arial"/>
+          <w:sz w:val="24"/>
+          <w:szCs w:val="24"/>
+        </w:rPr>
+      </w:pPr>
+      <w:r>
+        <w:rPr>
+          <w:rFonts w:ascii="Arial" w:hAnsi="Arial" w:cs="Arial"/>
+          <w:sz w:val="24"/>
+          <w:szCs w:val="24"/>
+        </w:rPr>
+        <w:t>Q.23</w:t>
+      </w:r>
+      <w:r>
+        <w:rPr>
+          <w:rFonts w:ascii="Arial" w:hAnsi="Arial" w:cs="Arial"/>
+          <w:sz w:val="24"/>
+          <w:szCs w:val="24"/>
+        </w:rPr>
+        <w:tab/>
+        <w:t>Change the size argument to 10 (or similar). What happens?</w:t>
+      </w:r>
+    </w:p>
+    <w:p>
+      <w:pPr>
+        <w:pStyle w:val="ListParagraph"/>
+        <w:numPr>
+          <w:ilvl w:val="1"/>
+          <w:numId w:val="1"/>
+        </w:numPr>
+        <w:spacing w:line="360" w:lineRule="auto"/>
+        <w:rPr>
+          <w:rFonts w:ascii="Arial" w:hAnsi="Arial" w:cs="Arial"/>
+          <w:sz w:val="24"/>
+          <w:szCs w:val="24"/>
+        </w:rPr>
+      </w:pPr>
+      <w:r>
+        <w:rPr>
+          <w:rFonts w:ascii="Arial" w:hAnsi="Arial" w:cs="Arial"/>
+          <w:sz w:val="24"/>
+          <w:szCs w:val="24"/>
+        </w:rPr>
+        <w:t xml:space="preserve">It tries </w:t>
+      </w:r>
+      <w:r>
+        <w:rPr>
+          <w:rFonts w:ascii="Arial" w:hAnsi="Arial" w:cs="Arial"/>
+          <w:sz w:val="24"/>
+          <w:szCs w:val="24"/>
+        </w:rPr>
+        <w:t>give answers for age, x and y that are out-of-bound, so it ends ou as garbage values.</w:t>
+      </w:r>
+    </w:p>
+    <w:p>
+      <w:pPr>
+        <w:pStyle w:val="ListParagraph"/>
+        <w:numPr>
+          <w:ilvl w:val="0"/>
+          <w:numId w:val="1"/>
+        </w:numPr>
+        <w:spacing w:line="360" w:lineRule="auto"/>
+        <w:rPr>
+          <w:rFonts w:ascii="Arial" w:hAnsi="Arial" w:cs="Arial"/>
+          <w:sz w:val="24"/>
+          <w:szCs w:val="24"/>
+        </w:rPr>
+      </w:pPr>
+      <w:r>
+        <w:rPr>
+          <w:rFonts w:ascii="Arial" w:hAnsi="Arial" w:cs="Arial"/>
+          <w:sz w:val="24"/>
+          <w:szCs w:val="24"/>
+        </w:rPr>
+        <w:t>Q23.1</w:t>
+      </w:r>
+      <w:r>
+        <w:rPr>
+          <w:rFonts w:ascii="Arial" w:hAnsi="Arial" w:cs="Arial"/>
+          <w:sz w:val="24"/>
+          <w:szCs w:val="24"/>
+        </w:rPr>
+        <w:tab/>
+        <w:t>You might see some values that we set earlier. Why would this happen?</w:t>
+      </w:r>
+    </w:p>
+    <w:p>
+      <w:pPr>
+        <w:pStyle w:val="ListParagraph"/>
+        <w:numPr>
+          <w:ilvl w:val="1"/>
+          <w:numId w:val="1"/>
+        </w:numPr>
+        <w:spacing w:line="360" w:lineRule="auto"/>
+        <w:rPr>
+          <w:rFonts w:ascii="Arial" w:hAnsi="Arial" w:cs="Arial"/>
+          <w:sz w:val="24"/>
+          <w:szCs w:val="24"/>
+        </w:rPr>
+      </w:pPr>
+      <w:r>
+        <w:rPr>
+          <w:rFonts w:ascii="Arial" w:hAnsi="Arial" w:cs="Arial"/>
+          <w:sz w:val="24"/>
+          <w:szCs w:val="24"/>
+        </w:rPr>
+        <w:t>Because it will access all the stored date from previews variables or operations first.</w:t>
+      </w:r>
+    </w:p>
+    <w:p>
+      <w:pPr>
+        <w:spacing w:line="360" w:lineRule="auto"/>
         <w:rPr>
           <w:rFonts w:ascii="Arial" w:hAnsi="Arial" w:cs="Arial"/>
           <w:b/>
@@ -1262,295 +1676,8 @@
           <w:sz w:val="24"/>
           <w:szCs w:val="24"/>
         </w:rPr>
-        <w:t>Section 5</w:t>
-      </w:r>
-    </w:p>
-    <w:p>
-      <w:pPr>
-        <w:pStyle w:val="ListParagraph"/>
-        <w:numPr>
-          <w:ilvl w:val="0"/>
-          <w:numId w:val="1"/>
-        </w:numPr>
-        <w:spacing w:line="360" w:lineRule="auto"/>
-        <w:rPr>
-          <w:rFonts w:ascii="Arial" w:hAnsi="Arial" w:cs="Arial"/>
-          <w:sz w:val="24"/>
-          <w:szCs w:val="24"/>
-        </w:rPr>
-      </w:pPr>
-      <w:r>
-        <w:rPr>
-          <w:rFonts w:ascii="Arial" w:hAnsi="Arial" w:cs="Arial"/>
-          <w:sz w:val="24"/>
-          <w:szCs w:val="24"/>
-        </w:rPr>
-        <w:t>Q.17</w:t>
-      </w:r>
-      <w:r>
-        <w:rPr>
-          <w:rFonts w:ascii="Arial" w:hAnsi="Arial" w:cs="Arial"/>
-          <w:sz w:val="24"/>
-          <w:szCs w:val="24"/>
-        </w:rPr>
-        <w:tab/>
-        <w:t>Uncomment the next code line - will it compile?</w:t>
-      </w:r>
-    </w:p>
-    <w:p>
-      <w:pPr>
-        <w:pStyle w:val="ListParagraph"/>
-        <w:numPr>
-          <w:ilvl w:val="1"/>
-          <w:numId w:val="1"/>
-        </w:numPr>
-        <w:spacing w:line="360" w:lineRule="auto"/>
-        <w:rPr>
-          <w:rFonts w:ascii="Arial" w:hAnsi="Arial" w:cs="Arial"/>
-          <w:sz w:val="24"/>
-          <w:szCs w:val="24"/>
-        </w:rPr>
-      </w:pPr>
-    </w:p>
-    <w:p>
-      <w:pPr>
-        <w:pStyle w:val="ListParagraph"/>
-        <w:numPr>
-          <w:ilvl w:val="0"/>
-          <w:numId w:val="1"/>
-        </w:numPr>
-        <w:spacing w:line="360" w:lineRule="auto"/>
-        <w:rPr>
-          <w:rFonts w:ascii="Arial" w:hAnsi="Arial" w:cs="Arial"/>
-          <w:sz w:val="24"/>
-          <w:szCs w:val="24"/>
-        </w:rPr>
-      </w:pPr>
-      <w:r>
-        <w:rPr>
-          <w:rFonts w:ascii="Arial" w:hAnsi="Arial" w:cs="Arial"/>
-          <w:sz w:val="24"/>
-          <w:szCs w:val="24"/>
-        </w:rPr>
-        <w:lastRenderedPageBreak/>
-        <w:t>Q.18</w:t>
-      </w:r>
-      <w:r>
-        <w:rPr>
-          <w:rFonts w:ascii="Arial" w:hAnsi="Arial" w:cs="Arial"/>
-          <w:sz w:val="24"/>
-          <w:szCs w:val="24"/>
-        </w:rPr>
-        <w:tab/>
-        <w:t>Does your IDE tell you of any issues? If so, how?</w:t>
-      </w:r>
-    </w:p>
-    <w:p>
-      <w:pPr>
-        <w:pStyle w:val="ListParagraph"/>
-        <w:numPr>
-          <w:ilvl w:val="1"/>
-          <w:numId w:val="1"/>
-        </w:numPr>
-        <w:spacing w:line="360" w:lineRule="auto"/>
-        <w:rPr>
-          <w:rFonts w:ascii="Arial" w:hAnsi="Arial" w:cs="Arial"/>
-          <w:sz w:val="24"/>
-          <w:szCs w:val="24"/>
-        </w:rPr>
-      </w:pPr>
-    </w:p>
-    <w:p>
-      <w:pPr>
-        <w:pStyle w:val="ListParagraph"/>
-        <w:numPr>
-          <w:ilvl w:val="0"/>
-          <w:numId w:val="1"/>
-        </w:numPr>
-        <w:spacing w:line="360" w:lineRule="auto"/>
-        <w:rPr>
-          <w:rFonts w:ascii="Arial" w:hAnsi="Arial" w:cs="Arial"/>
-          <w:sz w:val="24"/>
-          <w:szCs w:val="24"/>
-        </w:rPr>
-      </w:pPr>
-      <w:r>
-        <w:rPr>
-          <w:rFonts w:ascii="Arial" w:hAnsi="Arial" w:cs="Arial"/>
-          <w:sz w:val="24"/>
-          <w:szCs w:val="24"/>
-        </w:rPr>
-        <w:t>Q.19</w:t>
-      </w:r>
-      <w:r>
-        <w:rPr>
-          <w:rFonts w:ascii="Arial" w:hAnsi="Arial" w:cs="Arial"/>
-          <w:sz w:val="24"/>
-          <w:szCs w:val="24"/>
-        </w:rPr>
-        <w:tab/>
-        <w:t>MAGIC NUMBER?! What is it? Is it bad? Explain!</w:t>
-      </w:r>
-    </w:p>
-    <w:p>
-      <w:pPr>
-        <w:pStyle w:val="ListParagraph"/>
-        <w:numPr>
-          <w:ilvl w:val="1"/>
-          <w:numId w:val="1"/>
-        </w:numPr>
-        <w:spacing w:line="360" w:lineRule="auto"/>
-        <w:rPr>
-          <w:rFonts w:ascii="Arial" w:hAnsi="Arial" w:cs="Arial"/>
-          <w:sz w:val="24"/>
-          <w:szCs w:val="24"/>
-        </w:rPr>
-      </w:pPr>
-    </w:p>
-    <w:p>
-      <w:pPr>
-        <w:pStyle w:val="ListParagraph"/>
-        <w:numPr>
-          <w:ilvl w:val="0"/>
-          <w:numId w:val="1"/>
-        </w:numPr>
-        <w:spacing w:line="360" w:lineRule="auto"/>
-        <w:rPr>
-          <w:rFonts w:ascii="Arial" w:hAnsi="Arial" w:cs="Arial"/>
-          <w:sz w:val="24"/>
-          <w:szCs w:val="24"/>
-        </w:rPr>
-      </w:pPr>
-      <w:r>
-        <w:rPr>
-          <w:rFonts w:ascii="Arial" w:hAnsi="Arial" w:cs="Arial"/>
-          <w:sz w:val="24"/>
-          <w:szCs w:val="24"/>
-        </w:rPr>
-        <w:t>Q.20</w:t>
-      </w:r>
-      <w:r>
-        <w:rPr>
-          <w:rFonts w:ascii="Arial" w:hAnsi="Arial" w:cs="Arial"/>
-          <w:sz w:val="24"/>
-          <w:szCs w:val="24"/>
-        </w:rPr>
-        <w:tab/>
-        <w:t>Explain in your own words how the array size is calculated.</w:t>
-      </w:r>
-    </w:p>
-    <w:p>
-      <w:pPr>
-        <w:pStyle w:val="ListParagraph"/>
-        <w:numPr>
-          <w:ilvl w:val="1"/>
-          <w:numId w:val="1"/>
-        </w:numPr>
-        <w:spacing w:line="360" w:lineRule="auto"/>
-        <w:rPr>
-          <w:rFonts w:ascii="Arial" w:hAnsi="Arial" w:cs="Arial"/>
-          <w:sz w:val="24"/>
-          <w:szCs w:val="24"/>
-        </w:rPr>
-      </w:pPr>
-    </w:p>
-    <w:p>
-      <w:pPr>
-        <w:pStyle w:val="ListParagraph"/>
-        <w:numPr>
-          <w:ilvl w:val="0"/>
-          <w:numId w:val="1"/>
-        </w:numPr>
-        <w:spacing w:line="360" w:lineRule="auto"/>
-        <w:rPr>
-          <w:rFonts w:ascii="Arial" w:hAnsi="Arial" w:cs="Arial"/>
-          <w:sz w:val="24"/>
-          <w:szCs w:val="24"/>
-        </w:rPr>
-      </w:pPr>
-      <w:r>
-        <w:rPr>
-          <w:rFonts w:ascii="Arial" w:hAnsi="Arial" w:cs="Arial"/>
-          <w:sz w:val="24"/>
-          <w:szCs w:val="24"/>
-        </w:rPr>
-        <w:t>Q.23</w:t>
-      </w:r>
-      <w:r>
-        <w:rPr>
-          <w:rFonts w:ascii="Arial" w:hAnsi="Arial" w:cs="Arial"/>
-          <w:sz w:val="24"/>
-          <w:szCs w:val="24"/>
-        </w:rPr>
-        <w:tab/>
-        <w:t>Change the size argument to 10 (or similar). What happens?</w:t>
-      </w:r>
-    </w:p>
-    <w:p>
-      <w:pPr>
-        <w:pStyle w:val="ListParagraph"/>
-        <w:numPr>
-          <w:ilvl w:val="1"/>
-          <w:numId w:val="1"/>
-        </w:numPr>
-        <w:spacing w:line="360" w:lineRule="auto"/>
-        <w:rPr>
-          <w:rFonts w:ascii="Arial" w:hAnsi="Arial" w:cs="Arial"/>
-          <w:sz w:val="24"/>
-          <w:szCs w:val="24"/>
-        </w:rPr>
-      </w:pPr>
-    </w:p>
-    <w:p>
-      <w:pPr>
-        <w:pStyle w:val="ListParagraph"/>
-        <w:numPr>
-          <w:ilvl w:val="0"/>
-          <w:numId w:val="1"/>
-        </w:numPr>
-        <w:spacing w:line="360" w:lineRule="auto"/>
-        <w:rPr>
-          <w:rFonts w:ascii="Arial" w:hAnsi="Arial" w:cs="Arial"/>
-          <w:sz w:val="24"/>
-          <w:szCs w:val="24"/>
-        </w:rPr>
-      </w:pPr>
-      <w:r>
-        <w:rPr>
-          <w:rFonts w:ascii="Arial" w:hAnsi="Arial" w:cs="Arial"/>
-          <w:sz w:val="24"/>
-          <w:szCs w:val="24"/>
-        </w:rPr>
-        <w:t>Q23.1</w:t>
-      </w:r>
-      <w:r>
-        <w:rPr>
-          <w:rFonts w:ascii="Arial" w:hAnsi="Arial" w:cs="Arial"/>
-          <w:sz w:val="24"/>
-          <w:szCs w:val="24"/>
-        </w:rPr>
-        <w:tab/>
-        <w:t>You might see some values that we set earlier. Why would this happen?</w:t>
-      </w:r>
-    </w:p>
-    <w:p>
-      <w:pPr>
-        <w:pStyle w:val="ListParagraph"/>
-        <w:numPr>
-          <w:ilvl w:val="1"/>
-          <w:numId w:val="1"/>
-        </w:numPr>
-        <w:spacing w:line="360" w:lineRule="auto"/>
-        <w:rPr>
-          <w:rFonts w:ascii="Arial" w:hAnsi="Arial" w:cs="Arial"/>
-          <w:sz w:val="24"/>
-          <w:szCs w:val="24"/>
-        </w:rPr>
-      </w:pPr>
-    </w:p>
-    <w:p>
-      <w:pPr>
-        <w:spacing w:line="360" w:lineRule="auto"/>
+      </w:pPr>
+      <w:r>
         <w:rPr>
           <w:rFonts w:ascii="Arial" w:hAnsi="Arial" w:cs="Arial"/>
           <w:b/>
@@ -1558,8 +1685,341 @@
           <w:sz w:val="24"/>
           <w:szCs w:val="24"/>
         </w:rPr>
-      </w:pPr>
-      <w:r>
+        <w:t>Section 6</w:t>
+      </w:r>
+    </w:p>
+    <w:p>
+      <w:pPr>
+        <w:pStyle w:val="ListParagraph"/>
+        <w:numPr>
+          <w:ilvl w:val="0"/>
+          <w:numId w:val="1"/>
+        </w:numPr>
+        <w:spacing w:line="360" w:lineRule="auto"/>
+        <w:rPr>
+          <w:rFonts w:ascii="Arial" w:hAnsi="Arial" w:cs="Arial"/>
+          <w:sz w:val="24"/>
+          <w:szCs w:val="24"/>
+        </w:rPr>
+      </w:pPr>
+      <w:r>
+        <w:rPr>
+          <w:rFonts w:ascii="Arial" w:hAnsi="Arial" w:cs="Arial"/>
+          <w:sz w:val="24"/>
+          <w:szCs w:val="24"/>
+        </w:rPr>
+        <w:t>Q24</w:t>
+      </w:r>
+      <w:r>
+        <w:rPr>
+          <w:rFonts w:ascii="Arial" w:hAnsi="Arial" w:cs="Arial"/>
+          <w:sz w:val="24"/>
+          <w:szCs w:val="24"/>
+        </w:rPr>
+        <w:tab/>
+        <w:t>Points to nothing - does it?</w:t>
+      </w:r>
+    </w:p>
+    <w:p>
+      <w:pPr>
+        <w:pStyle w:val="ListParagraph"/>
+        <w:numPr>
+          <w:ilvl w:val="1"/>
+          <w:numId w:val="1"/>
+        </w:numPr>
+        <w:spacing w:line="360" w:lineRule="auto"/>
+        <w:rPr>
+          <w:rFonts w:ascii="Arial" w:hAnsi="Arial" w:cs="Arial"/>
+          <w:sz w:val="24"/>
+          <w:szCs w:val="24"/>
+        </w:rPr>
+      </w:pPr>
+    </w:p>
+    <w:p>
+      <w:pPr>
+        <w:pStyle w:val="ListParagraph"/>
+        <w:numPr>
+          <w:ilvl w:val="0"/>
+          <w:numId w:val="1"/>
+        </w:numPr>
+        <w:spacing w:line="360" w:lineRule="auto"/>
+        <w:rPr>
+          <w:rFonts w:ascii="Arial" w:hAnsi="Arial" w:cs="Arial"/>
+          <w:sz w:val="24"/>
+          <w:szCs w:val="24"/>
+        </w:rPr>
+      </w:pPr>
+      <w:r>
+        <w:rPr>
+          <w:rFonts w:ascii="Arial" w:hAnsi="Arial" w:cs="Arial"/>
+          <w:sz w:val="24"/>
+          <w:szCs w:val="24"/>
+        </w:rPr>
+        <w:t>Q.25</w:t>
+      </w:r>
+      <w:r>
+        <w:rPr>
+          <w:rFonts w:ascii="Arial" w:hAnsi="Arial" w:cs="Arial"/>
+          <w:sz w:val="24"/>
+          <w:szCs w:val="24"/>
+        </w:rPr>
+        <w:tab/>
+        <w:t>What is "hex" and what does it do? (url in your notes)</w:t>
+      </w:r>
+    </w:p>
+    <w:p>
+      <w:pPr>
+        <w:pStyle w:val="ListParagraph"/>
+        <w:numPr>
+          <w:ilvl w:val="1"/>
+          <w:numId w:val="1"/>
+        </w:numPr>
+        <w:spacing w:line="360" w:lineRule="auto"/>
+        <w:rPr>
+          <w:rFonts w:ascii="Arial" w:hAnsi="Arial" w:cs="Arial"/>
+          <w:sz w:val="24"/>
+          <w:szCs w:val="24"/>
+        </w:rPr>
+      </w:pPr>
+    </w:p>
+    <w:p>
+      <w:pPr>
+        <w:pStyle w:val="ListParagraph"/>
+        <w:numPr>
+          <w:ilvl w:val="0"/>
+          <w:numId w:val="1"/>
+        </w:numPr>
+        <w:spacing w:line="360" w:lineRule="auto"/>
+        <w:rPr>
+          <w:rFonts w:ascii="Arial" w:hAnsi="Arial" w:cs="Arial"/>
+          <w:sz w:val="24"/>
+          <w:szCs w:val="24"/>
+        </w:rPr>
+      </w:pPr>
+      <w:r>
+        <w:rPr>
+          <w:rFonts w:ascii="Arial" w:hAnsi="Arial" w:cs="Arial"/>
+          <w:sz w:val="24"/>
+          <w:szCs w:val="24"/>
+        </w:rPr>
+        <w:t>Q.26</w:t>
+      </w:r>
+      <w:r>
+        <w:rPr>
+          <w:rFonts w:ascii="Arial" w:hAnsi="Arial" w:cs="Arial"/>
+          <w:sz w:val="24"/>
+          <w:szCs w:val="24"/>
+        </w:rPr>
+        <w:tab/>
+        <w:t>What is new and what did it do?</w:t>
+      </w:r>
+    </w:p>
+    <w:p>
+      <w:pPr>
+        <w:pStyle w:val="ListParagraph"/>
+        <w:numPr>
+          <w:ilvl w:val="1"/>
+          <w:numId w:val="1"/>
+        </w:numPr>
+        <w:spacing w:line="360" w:lineRule="auto"/>
+        <w:rPr>
+          <w:rFonts w:ascii="Arial" w:hAnsi="Arial" w:cs="Arial"/>
+          <w:sz w:val="24"/>
+          <w:szCs w:val="24"/>
+        </w:rPr>
+      </w:pPr>
+    </w:p>
+    <w:p>
+      <w:pPr>
+        <w:pStyle w:val="ListParagraph"/>
+        <w:numPr>
+          <w:ilvl w:val="0"/>
+          <w:numId w:val="1"/>
+        </w:numPr>
+        <w:spacing w:line="360" w:lineRule="auto"/>
+        <w:rPr>
+          <w:rFonts w:ascii="Arial" w:hAnsi="Arial" w:cs="Arial"/>
+          <w:sz w:val="24"/>
+          <w:szCs w:val="24"/>
+        </w:rPr>
+      </w:pPr>
+      <w:r>
+        <w:rPr>
+          <w:rFonts w:ascii="Arial" w:hAnsi="Arial" w:cs="Arial"/>
+          <w:sz w:val="24"/>
+          <w:szCs w:val="24"/>
+        </w:rPr>
+        <w:t>Q.27</w:t>
+      </w:r>
+      <w:r>
+        <w:rPr>
+          <w:rFonts w:ascii="Arial" w:hAnsi="Arial" w:cs="Arial"/>
+          <w:sz w:val="24"/>
+          <w:szCs w:val="24"/>
+        </w:rPr>
+        <w:tab/>
+        <w:t>What is delete and what did it do?</w:t>
+      </w:r>
+    </w:p>
+    <w:p>
+      <w:pPr>
+        <w:pStyle w:val="ListParagraph"/>
+        <w:numPr>
+          <w:ilvl w:val="1"/>
+          <w:numId w:val="1"/>
+        </w:numPr>
+        <w:spacing w:line="360" w:lineRule="auto"/>
+        <w:rPr>
+          <w:rFonts w:ascii="Arial" w:hAnsi="Arial" w:cs="Arial"/>
+          <w:sz w:val="24"/>
+          <w:szCs w:val="24"/>
+        </w:rPr>
+      </w:pPr>
+    </w:p>
+    <w:p>
+      <w:pPr>
+        <w:pStyle w:val="ListParagraph"/>
+        <w:numPr>
+          <w:ilvl w:val="0"/>
+          <w:numId w:val="1"/>
+        </w:numPr>
+        <w:spacing w:line="360" w:lineRule="auto"/>
+        <w:rPr>
+          <w:rFonts w:ascii="Arial" w:hAnsi="Arial" w:cs="Arial"/>
+          <w:sz w:val="24"/>
+          <w:szCs w:val="24"/>
+        </w:rPr>
+      </w:pPr>
+      <w:r>
+        <w:rPr>
+          <w:rFonts w:ascii="Arial" w:hAnsi="Arial" w:cs="Arial"/>
+          <w:sz w:val="24"/>
+          <w:szCs w:val="24"/>
+        </w:rPr>
+        <w:t>Q.28</w:t>
+      </w:r>
+      <w:r>
+        <w:rPr>
+          <w:rFonts w:ascii="Arial" w:hAnsi="Arial" w:cs="Arial"/>
+          <w:sz w:val="24"/>
+          <w:szCs w:val="24"/>
+        </w:rPr>
+        <w:tab/>
+        <w:t>What happens when we try this? Explain.</w:t>
+      </w:r>
+    </w:p>
+    <w:p>
+      <w:pPr>
+        <w:pStyle w:val="ListParagraph"/>
+        <w:numPr>
+          <w:ilvl w:val="1"/>
+          <w:numId w:val="1"/>
+        </w:numPr>
+        <w:spacing w:line="360" w:lineRule="auto"/>
+        <w:rPr>
+          <w:rFonts w:ascii="Arial" w:hAnsi="Arial" w:cs="Arial"/>
+          <w:sz w:val="24"/>
+          <w:szCs w:val="24"/>
+        </w:rPr>
+      </w:pPr>
+    </w:p>
+    <w:p>
+      <w:pPr>
+        <w:pStyle w:val="ListParagraph"/>
+        <w:numPr>
+          <w:ilvl w:val="0"/>
+          <w:numId w:val="1"/>
+        </w:numPr>
+        <w:spacing w:line="360" w:lineRule="auto"/>
+        <w:rPr>
+          <w:rFonts w:ascii="Arial" w:hAnsi="Arial" w:cs="Arial"/>
+          <w:sz w:val="24"/>
+          <w:szCs w:val="24"/>
+        </w:rPr>
+      </w:pPr>
+      <w:r>
+        <w:rPr>
+          <w:rFonts w:ascii="Arial" w:hAnsi="Arial" w:cs="Arial"/>
+          <w:sz w:val="24"/>
+          <w:szCs w:val="24"/>
+        </w:rPr>
+        <w:t>Q.29</w:t>
+      </w:r>
+      <w:r>
+        <w:rPr>
+          <w:rFonts w:ascii="Arial" w:hAnsi="Arial" w:cs="Arial"/>
+          <w:sz w:val="24"/>
+          <w:szCs w:val="24"/>
+        </w:rPr>
+        <w:tab/>
+        <w:t>What is the difference between NULL and nullptr and 0?</w:t>
+      </w:r>
+    </w:p>
+    <w:p>
+      <w:pPr>
+        <w:pStyle w:val="ListParagraph"/>
+        <w:numPr>
+          <w:ilvl w:val="1"/>
+          <w:numId w:val="1"/>
+        </w:numPr>
+        <w:spacing w:line="360" w:lineRule="auto"/>
+        <w:rPr>
+          <w:rFonts w:ascii="Arial" w:hAnsi="Arial" w:cs="Arial"/>
+          <w:sz w:val="24"/>
+          <w:szCs w:val="24"/>
+        </w:rPr>
+      </w:pPr>
+    </w:p>
+    <w:p>
+      <w:pPr>
+        <w:pStyle w:val="ListParagraph"/>
+        <w:numPr>
+          <w:ilvl w:val="0"/>
+          <w:numId w:val="1"/>
+        </w:numPr>
+        <w:spacing w:line="360" w:lineRule="auto"/>
+        <w:rPr>
+          <w:rFonts w:ascii="Arial" w:hAnsi="Arial" w:cs="Arial"/>
+          <w:sz w:val="24"/>
+          <w:szCs w:val="24"/>
+        </w:rPr>
+      </w:pPr>
+      <w:r>
+        <w:rPr>
+          <w:rFonts w:ascii="Arial" w:hAnsi="Arial" w:cs="Arial"/>
+          <w:sz w:val="24"/>
+          <w:szCs w:val="24"/>
+        </w:rPr>
+        <w:t>Q.30</w:t>
+      </w:r>
+      <w:r>
+        <w:rPr>
+          <w:rFonts w:ascii="Arial" w:hAnsi="Arial" w:cs="Arial"/>
+          <w:sz w:val="24"/>
+          <w:szCs w:val="24"/>
+        </w:rPr>
+        <w:tab/>
+        <w:t>What happens in this line? (A zero address now, so ...)</w:t>
+      </w:r>
+    </w:p>
+    <w:p>
+      <w:pPr>
+        <w:pStyle w:val="ListParagraph"/>
+        <w:numPr>
+          <w:ilvl w:val="1"/>
+          <w:numId w:val="1"/>
+        </w:numPr>
+        <w:spacing w:line="360" w:lineRule="auto"/>
+        <w:rPr>
+          <w:rFonts w:ascii="Arial" w:hAnsi="Arial" w:cs="Arial"/>
+          <w:sz w:val="24"/>
+          <w:szCs w:val="24"/>
+        </w:rPr>
+      </w:pPr>
+    </w:p>
+    <w:p>
+      <w:pPr>
+        <w:spacing w:line="360" w:lineRule="auto"/>
         <w:rPr>
           <w:rFonts w:ascii="Arial" w:hAnsi="Arial" w:cs="Arial"/>
           <w:b/>
@@ -1567,341 +2027,8 @@
           <w:sz w:val="24"/>
           <w:szCs w:val="24"/>
         </w:rPr>
-        <w:t>Section 6</w:t>
-      </w:r>
-    </w:p>
-    <w:p>
-      <w:pPr>
-        <w:pStyle w:val="ListParagraph"/>
-        <w:numPr>
-          <w:ilvl w:val="0"/>
-          <w:numId w:val="1"/>
-        </w:numPr>
-        <w:spacing w:line="360" w:lineRule="auto"/>
-        <w:rPr>
-          <w:rFonts w:ascii="Arial" w:hAnsi="Arial" w:cs="Arial"/>
-          <w:sz w:val="24"/>
-          <w:szCs w:val="24"/>
-        </w:rPr>
-      </w:pPr>
-      <w:r>
-        <w:rPr>
-          <w:rFonts w:ascii="Arial" w:hAnsi="Arial" w:cs="Arial"/>
-          <w:sz w:val="24"/>
-          <w:szCs w:val="24"/>
-        </w:rPr>
-        <w:t>Q24</w:t>
-      </w:r>
-      <w:r>
-        <w:rPr>
-          <w:rFonts w:ascii="Arial" w:hAnsi="Arial" w:cs="Arial"/>
-          <w:sz w:val="24"/>
-          <w:szCs w:val="24"/>
-        </w:rPr>
-        <w:tab/>
-        <w:t>Points to nothing - does it?</w:t>
-      </w:r>
-    </w:p>
-    <w:p>
-      <w:pPr>
-        <w:pStyle w:val="ListParagraph"/>
-        <w:numPr>
-          <w:ilvl w:val="1"/>
-          <w:numId w:val="1"/>
-        </w:numPr>
-        <w:spacing w:line="360" w:lineRule="auto"/>
-        <w:rPr>
-          <w:rFonts w:ascii="Arial" w:hAnsi="Arial" w:cs="Arial"/>
-          <w:sz w:val="24"/>
-          <w:szCs w:val="24"/>
-        </w:rPr>
-      </w:pPr>
-    </w:p>
-    <w:p>
-      <w:pPr>
-        <w:pStyle w:val="ListParagraph"/>
-        <w:numPr>
-          <w:ilvl w:val="0"/>
-          <w:numId w:val="1"/>
-        </w:numPr>
-        <w:spacing w:line="360" w:lineRule="auto"/>
-        <w:rPr>
-          <w:rFonts w:ascii="Arial" w:hAnsi="Arial" w:cs="Arial"/>
-          <w:sz w:val="24"/>
-          <w:szCs w:val="24"/>
-        </w:rPr>
-      </w:pPr>
-      <w:r>
-        <w:rPr>
-          <w:rFonts w:ascii="Arial" w:hAnsi="Arial" w:cs="Arial"/>
-          <w:sz w:val="24"/>
-          <w:szCs w:val="24"/>
-        </w:rPr>
-        <w:t>Q.25</w:t>
-      </w:r>
-      <w:r>
-        <w:rPr>
-          <w:rFonts w:ascii="Arial" w:hAnsi="Arial" w:cs="Arial"/>
-          <w:sz w:val="24"/>
-          <w:szCs w:val="24"/>
-        </w:rPr>
-        <w:tab/>
-        <w:t>What is "hex" and what does it do? (url in your notes)</w:t>
-      </w:r>
-    </w:p>
-    <w:p>
-      <w:pPr>
-        <w:pStyle w:val="ListParagraph"/>
-        <w:numPr>
-          <w:ilvl w:val="1"/>
-          <w:numId w:val="1"/>
-        </w:numPr>
-        <w:spacing w:line="360" w:lineRule="auto"/>
-        <w:rPr>
-          <w:rFonts w:ascii="Arial" w:hAnsi="Arial" w:cs="Arial"/>
-          <w:sz w:val="24"/>
-          <w:szCs w:val="24"/>
-        </w:rPr>
-      </w:pPr>
-    </w:p>
-    <w:p>
-      <w:pPr>
-        <w:pStyle w:val="ListParagraph"/>
-        <w:numPr>
-          <w:ilvl w:val="0"/>
-          <w:numId w:val="1"/>
-        </w:numPr>
-        <w:spacing w:line="360" w:lineRule="auto"/>
-        <w:rPr>
-          <w:rFonts w:ascii="Arial" w:hAnsi="Arial" w:cs="Arial"/>
-          <w:sz w:val="24"/>
-          <w:szCs w:val="24"/>
-        </w:rPr>
-      </w:pPr>
-      <w:r>
-        <w:rPr>
-          <w:rFonts w:ascii="Arial" w:hAnsi="Arial" w:cs="Arial"/>
-          <w:sz w:val="24"/>
-          <w:szCs w:val="24"/>
-        </w:rPr>
-        <w:t>Q.26</w:t>
-      </w:r>
-      <w:r>
-        <w:rPr>
-          <w:rFonts w:ascii="Arial" w:hAnsi="Arial" w:cs="Arial"/>
-          <w:sz w:val="24"/>
-          <w:szCs w:val="24"/>
-        </w:rPr>
-        <w:tab/>
-        <w:t>What is new and what did it do?</w:t>
-      </w:r>
-    </w:p>
-    <w:p>
-      <w:pPr>
-        <w:pStyle w:val="ListParagraph"/>
-        <w:numPr>
-          <w:ilvl w:val="1"/>
-          <w:numId w:val="1"/>
-        </w:numPr>
-        <w:spacing w:line="360" w:lineRule="auto"/>
-        <w:rPr>
-          <w:rFonts w:ascii="Arial" w:hAnsi="Arial" w:cs="Arial"/>
-          <w:sz w:val="24"/>
-          <w:szCs w:val="24"/>
-        </w:rPr>
-      </w:pPr>
-    </w:p>
-    <w:p>
-      <w:pPr>
-        <w:pStyle w:val="ListParagraph"/>
-        <w:numPr>
-          <w:ilvl w:val="0"/>
-          <w:numId w:val="1"/>
-        </w:numPr>
-        <w:spacing w:line="360" w:lineRule="auto"/>
-        <w:rPr>
-          <w:rFonts w:ascii="Arial" w:hAnsi="Arial" w:cs="Arial"/>
-          <w:sz w:val="24"/>
-          <w:szCs w:val="24"/>
-        </w:rPr>
-      </w:pPr>
-      <w:r>
-        <w:rPr>
-          <w:rFonts w:ascii="Arial" w:hAnsi="Arial" w:cs="Arial"/>
-          <w:sz w:val="24"/>
-          <w:szCs w:val="24"/>
-        </w:rPr>
-        <w:t>Q.27</w:t>
-      </w:r>
-      <w:r>
-        <w:rPr>
-          <w:rFonts w:ascii="Arial" w:hAnsi="Arial" w:cs="Arial"/>
-          <w:sz w:val="24"/>
-          <w:szCs w:val="24"/>
-        </w:rPr>
-        <w:tab/>
-        <w:t>What is delete and what did it do?</w:t>
-      </w:r>
-    </w:p>
-    <w:p>
-      <w:pPr>
-        <w:pStyle w:val="ListParagraph"/>
-        <w:numPr>
-          <w:ilvl w:val="1"/>
-          <w:numId w:val="1"/>
-        </w:numPr>
-        <w:spacing w:line="360" w:lineRule="auto"/>
-        <w:rPr>
-          <w:rFonts w:ascii="Arial" w:hAnsi="Arial" w:cs="Arial"/>
-          <w:sz w:val="24"/>
-          <w:szCs w:val="24"/>
-        </w:rPr>
-      </w:pPr>
-    </w:p>
-    <w:p>
-      <w:pPr>
-        <w:pStyle w:val="ListParagraph"/>
-        <w:numPr>
-          <w:ilvl w:val="0"/>
-          <w:numId w:val="1"/>
-        </w:numPr>
-        <w:spacing w:line="360" w:lineRule="auto"/>
-        <w:rPr>
-          <w:rFonts w:ascii="Arial" w:hAnsi="Arial" w:cs="Arial"/>
-          <w:sz w:val="24"/>
-          <w:szCs w:val="24"/>
-        </w:rPr>
-      </w:pPr>
-      <w:r>
-        <w:rPr>
-          <w:rFonts w:ascii="Arial" w:hAnsi="Arial" w:cs="Arial"/>
-          <w:sz w:val="24"/>
-          <w:szCs w:val="24"/>
-        </w:rPr>
-        <w:t>Q.28</w:t>
-      </w:r>
-      <w:r>
-        <w:rPr>
-          <w:rFonts w:ascii="Arial" w:hAnsi="Arial" w:cs="Arial"/>
-          <w:sz w:val="24"/>
-          <w:szCs w:val="24"/>
-        </w:rPr>
-        <w:tab/>
-        <w:t>What happens when we try this? Explain.</w:t>
-      </w:r>
-    </w:p>
-    <w:p>
-      <w:pPr>
-        <w:pStyle w:val="ListParagraph"/>
-        <w:numPr>
-          <w:ilvl w:val="1"/>
-          <w:numId w:val="1"/>
-        </w:numPr>
-        <w:spacing w:line="360" w:lineRule="auto"/>
-        <w:rPr>
-          <w:rFonts w:ascii="Arial" w:hAnsi="Arial" w:cs="Arial"/>
-          <w:sz w:val="24"/>
-          <w:szCs w:val="24"/>
-        </w:rPr>
-      </w:pPr>
-    </w:p>
-    <w:p>
-      <w:pPr>
-        <w:pStyle w:val="ListParagraph"/>
-        <w:numPr>
-          <w:ilvl w:val="0"/>
-          <w:numId w:val="1"/>
-        </w:numPr>
-        <w:spacing w:line="360" w:lineRule="auto"/>
-        <w:rPr>
-          <w:rFonts w:ascii="Arial" w:hAnsi="Arial" w:cs="Arial"/>
-          <w:sz w:val="24"/>
-          <w:szCs w:val="24"/>
-        </w:rPr>
-      </w:pPr>
-      <w:r>
-        <w:rPr>
-          <w:rFonts w:ascii="Arial" w:hAnsi="Arial" w:cs="Arial"/>
-          <w:sz w:val="24"/>
-          <w:szCs w:val="24"/>
-        </w:rPr>
-        <w:t>Q.29</w:t>
-      </w:r>
-      <w:r>
-        <w:rPr>
-          <w:rFonts w:ascii="Arial" w:hAnsi="Arial" w:cs="Arial"/>
-          <w:sz w:val="24"/>
-          <w:szCs w:val="24"/>
-        </w:rPr>
-        <w:tab/>
-        <w:t>What is the difference between NULL and nullptr and 0?</w:t>
-      </w:r>
-    </w:p>
-    <w:p>
-      <w:pPr>
-        <w:pStyle w:val="ListParagraph"/>
-        <w:numPr>
-          <w:ilvl w:val="1"/>
-          <w:numId w:val="1"/>
-        </w:numPr>
-        <w:spacing w:line="360" w:lineRule="auto"/>
-        <w:rPr>
-          <w:rFonts w:ascii="Arial" w:hAnsi="Arial" w:cs="Arial"/>
-          <w:sz w:val="24"/>
-          <w:szCs w:val="24"/>
-        </w:rPr>
-      </w:pPr>
-    </w:p>
-    <w:p>
-      <w:pPr>
-        <w:pStyle w:val="ListParagraph"/>
-        <w:numPr>
-          <w:ilvl w:val="0"/>
-          <w:numId w:val="1"/>
-        </w:numPr>
-        <w:spacing w:line="360" w:lineRule="auto"/>
-        <w:rPr>
-          <w:rFonts w:ascii="Arial" w:hAnsi="Arial" w:cs="Arial"/>
-          <w:sz w:val="24"/>
-          <w:szCs w:val="24"/>
-        </w:rPr>
-      </w:pPr>
-      <w:r>
-        <w:rPr>
-          <w:rFonts w:ascii="Arial" w:hAnsi="Arial" w:cs="Arial"/>
-          <w:sz w:val="24"/>
-          <w:szCs w:val="24"/>
-        </w:rPr>
-        <w:t>Q.30</w:t>
-      </w:r>
-      <w:r>
-        <w:rPr>
-          <w:rFonts w:ascii="Arial" w:hAnsi="Arial" w:cs="Arial"/>
-          <w:sz w:val="24"/>
-          <w:szCs w:val="24"/>
-        </w:rPr>
-        <w:tab/>
-        <w:t>What happens in this line? (A zero address now, so ...)</w:t>
-      </w:r>
-    </w:p>
-    <w:p>
-      <w:pPr>
-        <w:pStyle w:val="ListParagraph"/>
-        <w:numPr>
-          <w:ilvl w:val="1"/>
-          <w:numId w:val="1"/>
-        </w:numPr>
-        <w:spacing w:line="360" w:lineRule="auto"/>
-        <w:rPr>
-          <w:rFonts w:ascii="Arial" w:hAnsi="Arial" w:cs="Arial"/>
-          <w:sz w:val="24"/>
-          <w:szCs w:val="24"/>
-        </w:rPr>
-      </w:pPr>
-    </w:p>
-    <w:p>
-      <w:pPr>
-        <w:spacing w:line="360" w:lineRule="auto"/>
+      </w:pPr>
+      <w:r>
         <w:rPr>
           <w:rFonts w:ascii="Arial" w:hAnsi="Arial" w:cs="Arial"/>
           <w:b/>
@@ -1909,8 +2036,302 @@
           <w:sz w:val="24"/>
           <w:szCs w:val="24"/>
         </w:rPr>
-      </w:pPr>
-      <w:r>
+        <w:t>Section 7</w:t>
+      </w:r>
+    </w:p>
+    <w:p>
+      <w:pPr>
+        <w:pStyle w:val="ListParagraph"/>
+        <w:numPr>
+          <w:ilvl w:val="0"/>
+          <w:numId w:val="1"/>
+        </w:numPr>
+        <w:spacing w:line="360" w:lineRule="auto"/>
+        <w:rPr>
+          <w:rFonts w:ascii="Arial" w:hAnsi="Arial" w:cs="Arial"/>
+          <w:sz w:val="24"/>
+          <w:szCs w:val="24"/>
+        </w:rPr>
+      </w:pPr>
+      <w:r>
+        <w:rPr>
+          <w:rFonts w:ascii="Arial" w:hAnsi="Arial" w:cs="Arial"/>
+          <w:sz w:val="24"/>
+          <w:szCs w:val="24"/>
+        </w:rPr>
+        <w:t>Q.31</w:t>
+      </w:r>
+      <w:r>
+        <w:rPr>
+          <w:rFonts w:ascii="Arial" w:hAnsi="Arial" w:cs="Arial"/>
+          <w:sz w:val="24"/>
+          <w:szCs w:val="24"/>
+        </w:rPr>
+        <w:tab/>
+        <w:t>Are default pointer values in an array safe? Explain.</w:t>
+      </w:r>
+    </w:p>
+    <w:p>
+      <w:pPr>
+        <w:pStyle w:val="ListParagraph"/>
+        <w:numPr>
+          <w:ilvl w:val="1"/>
+          <w:numId w:val="1"/>
+        </w:numPr>
+        <w:spacing w:line="360" w:lineRule="auto"/>
+        <w:rPr>
+          <w:rFonts w:ascii="Arial" w:hAnsi="Arial" w:cs="Arial"/>
+          <w:sz w:val="24"/>
+          <w:szCs w:val="24"/>
+        </w:rPr>
+      </w:pPr>
+    </w:p>
+    <w:p>
+      <w:pPr>
+        <w:pStyle w:val="ListParagraph"/>
+        <w:numPr>
+          <w:ilvl w:val="0"/>
+          <w:numId w:val="1"/>
+        </w:numPr>
+        <w:spacing w:line="360" w:lineRule="auto"/>
+        <w:rPr>
+          <w:rFonts w:ascii="Arial" w:hAnsi="Arial" w:cs="Arial"/>
+          <w:sz w:val="24"/>
+          <w:szCs w:val="24"/>
+        </w:rPr>
+      </w:pPr>
+      <w:r>
+        <w:rPr>
+          <w:rFonts w:ascii="Arial" w:hAnsi="Arial" w:cs="Arial"/>
+          <w:sz w:val="24"/>
+          <w:szCs w:val="24"/>
+        </w:rPr>
+        <w:t>Q.32</w:t>
+      </w:r>
+      <w:r>
+        <w:rPr>
+          <w:rFonts w:ascii="Arial" w:hAnsi="Arial" w:cs="Arial"/>
+          <w:sz w:val="24"/>
+          <w:szCs w:val="24"/>
+        </w:rPr>
+        <w:tab/>
+        <w:t xml:space="preserve">We should always have "delete" to match each "new". What is the </w:t>
+      </w:r>
+    </w:p>
+    <w:p>
+      <w:pPr>
+        <w:pStyle w:val="ListParagraph"/>
+        <w:numPr>
+          <w:ilvl w:val="1"/>
+          <w:numId w:val="1"/>
+        </w:numPr>
+        <w:spacing w:line="360" w:lineRule="auto"/>
+        <w:rPr>
+          <w:rFonts w:ascii="Arial" w:hAnsi="Arial" w:cs="Arial"/>
+          <w:sz w:val="24"/>
+          <w:szCs w:val="24"/>
+        </w:rPr>
+      </w:pPr>
+      <w:r>
+        <w:rPr>
+          <w:rFonts w:ascii="Arial" w:hAnsi="Arial" w:cs="Arial"/>
+          <w:sz w:val="24"/>
+          <w:szCs w:val="24"/>
+        </w:rPr>
+        <w:t>problem if we don't delete, and what is the common name for this?</w:t>
+      </w:r>
+    </w:p>
+    <w:p>
+      <w:pPr>
+        <w:pStyle w:val="ListParagraph"/>
+        <w:numPr>
+          <w:ilvl w:val="0"/>
+          <w:numId w:val="1"/>
+        </w:numPr>
+        <w:spacing w:line="360" w:lineRule="auto"/>
+        <w:rPr>
+          <w:rFonts w:ascii="Arial" w:hAnsi="Arial" w:cs="Arial"/>
+          <w:sz w:val="24"/>
+          <w:szCs w:val="24"/>
+        </w:rPr>
+      </w:pPr>
+      <w:r>
+        <w:rPr>
+          <w:rFonts w:ascii="Arial" w:hAnsi="Arial" w:cs="Arial"/>
+          <w:sz w:val="24"/>
+          <w:szCs w:val="24"/>
+        </w:rPr>
+        <w:t>Q.33</w:t>
+      </w:r>
+      <w:r>
+        <w:rPr>
+          <w:rFonts w:ascii="Arial" w:hAnsi="Arial" w:cs="Arial"/>
+          <w:sz w:val="24"/>
+          <w:szCs w:val="24"/>
+        </w:rPr>
+        <w:tab/>
+        <w:t>Your IDE may have tools to help you track memory. Does it?</w:t>
+      </w:r>
+    </w:p>
+    <w:p>
+      <w:pPr>
+        <w:pStyle w:val="ListParagraph"/>
+        <w:numPr>
+          <w:ilvl w:val="1"/>
+          <w:numId w:val="1"/>
+        </w:numPr>
+        <w:spacing w:line="360" w:lineRule="auto"/>
+        <w:rPr>
+          <w:rFonts w:ascii="Arial" w:hAnsi="Arial" w:cs="Arial"/>
+          <w:sz w:val="24"/>
+          <w:szCs w:val="24"/>
+        </w:rPr>
+      </w:pPr>
+    </w:p>
+    <w:p>
+      <w:pPr>
+        <w:pStyle w:val="ListParagraph"/>
+        <w:numPr>
+          <w:ilvl w:val="0"/>
+          <w:numId w:val="1"/>
+        </w:numPr>
+        <w:spacing w:line="360" w:lineRule="auto"/>
+        <w:rPr>
+          <w:rFonts w:ascii="Arial" w:hAnsi="Arial" w:cs="Arial"/>
+          <w:sz w:val="24"/>
+          <w:szCs w:val="24"/>
+        </w:rPr>
+      </w:pPr>
+      <w:r>
+        <w:rPr>
+          <w:rFonts w:ascii="Arial" w:hAnsi="Arial" w:cs="Arial"/>
+          <w:sz w:val="24"/>
+          <w:szCs w:val="24"/>
+        </w:rPr>
+        <w:t>Q.34</w:t>
+      </w:r>
+      <w:r>
+        <w:rPr>
+          <w:rFonts w:ascii="Arial" w:hAnsi="Arial" w:cs="Arial"/>
+          <w:sz w:val="24"/>
+          <w:szCs w:val="24"/>
+        </w:rPr>
+        <w:tab/>
+        <w:t>Can you see what happens if you DON'T do this?</w:t>
+      </w:r>
+    </w:p>
+    <w:p>
+      <w:pPr>
+        <w:pStyle w:val="ListParagraph"/>
+        <w:numPr>
+          <w:ilvl w:val="1"/>
+          <w:numId w:val="1"/>
+        </w:numPr>
+        <w:spacing w:line="360" w:lineRule="auto"/>
+        <w:rPr>
+          <w:rFonts w:ascii="Arial" w:hAnsi="Arial" w:cs="Arial"/>
+          <w:sz w:val="24"/>
+          <w:szCs w:val="24"/>
+        </w:rPr>
+      </w:pPr>
+    </w:p>
+    <w:p>
+      <w:pPr>
+        <w:pStyle w:val="ListParagraph"/>
+        <w:numPr>
+          <w:ilvl w:val="0"/>
+          <w:numId w:val="1"/>
+        </w:numPr>
+        <w:spacing w:line="360" w:lineRule="auto"/>
+        <w:rPr>
+          <w:rFonts w:ascii="Arial" w:hAnsi="Arial" w:cs="Arial"/>
+          <w:sz w:val="24"/>
+          <w:szCs w:val="24"/>
+        </w:rPr>
+      </w:pPr>
+      <w:r>
+        <w:rPr>
+          <w:rFonts w:ascii="Arial" w:hAnsi="Arial" w:cs="Arial"/>
+          <w:sz w:val="24"/>
+          <w:szCs w:val="24"/>
+        </w:rPr>
+        <w:t>Q.35</w:t>
+      </w:r>
+      <w:r>
+        <w:rPr>
+          <w:rFonts w:ascii="Arial" w:hAnsi="Arial" w:cs="Arial"/>
+          <w:sz w:val="24"/>
+          <w:szCs w:val="24"/>
+        </w:rPr>
+        <w:tab/>
+        <w:t>Should we set pointers to nullptr? Why?</w:t>
+      </w:r>
+    </w:p>
+    <w:p>
+      <w:pPr>
+        <w:pStyle w:val="ListParagraph"/>
+        <w:numPr>
+          <w:ilvl w:val="1"/>
+          <w:numId w:val="1"/>
+        </w:numPr>
+        <w:spacing w:line="360" w:lineRule="auto"/>
+        <w:rPr>
+          <w:rFonts w:ascii="Arial" w:hAnsi="Arial" w:cs="Arial"/>
+          <w:sz w:val="24"/>
+          <w:szCs w:val="24"/>
+        </w:rPr>
+      </w:pPr>
+    </w:p>
+    <w:p>
+      <w:pPr>
+        <w:pStyle w:val="ListParagraph"/>
+        <w:numPr>
+          <w:ilvl w:val="0"/>
+          <w:numId w:val="1"/>
+        </w:numPr>
+        <w:spacing w:line="360" w:lineRule="auto"/>
+        <w:rPr>
+          <w:rFonts w:ascii="Arial" w:hAnsi="Arial" w:cs="Arial"/>
+          <w:sz w:val="24"/>
+          <w:szCs w:val="24"/>
+        </w:rPr>
+      </w:pPr>
+      <w:r>
+        <w:rPr>
+          <w:rFonts w:ascii="Arial" w:hAnsi="Arial" w:cs="Arial"/>
+          <w:sz w:val="24"/>
+          <w:szCs w:val="24"/>
+        </w:rPr>
+        <w:t>Q.36</w:t>
+      </w:r>
+      <w:r>
+        <w:rPr>
+          <w:rFonts w:ascii="Arial" w:hAnsi="Arial" w:cs="Arial"/>
+          <w:sz w:val="24"/>
+          <w:szCs w:val="24"/>
+        </w:rPr>
+        <w:tab/>
+        <w:t>How do you create an array with new and set the size?</w:t>
+      </w:r>
+    </w:p>
+    <w:p>
+      <w:pPr>
+        <w:pStyle w:val="ListParagraph"/>
+        <w:numPr>
+          <w:ilvl w:val="1"/>
+          <w:numId w:val="1"/>
+        </w:numPr>
+        <w:spacing w:line="360" w:lineRule="auto"/>
+        <w:rPr>
+          <w:rFonts w:ascii="Arial" w:hAnsi="Arial" w:cs="Arial"/>
+          <w:sz w:val="24"/>
+          <w:szCs w:val="24"/>
+        </w:rPr>
+      </w:pPr>
+    </w:p>
+    <w:p>
+      <w:pPr>
+        <w:spacing w:line="360" w:lineRule="auto"/>
         <w:rPr>
           <w:rFonts w:ascii="Arial" w:hAnsi="Arial" w:cs="Arial"/>
           <w:b/>
@@ -1918,303 +2339,8 @@
           <w:sz w:val="24"/>
           <w:szCs w:val="24"/>
         </w:rPr>
-        <w:t>Section 7</w:t>
-      </w:r>
-    </w:p>
-    <w:p>
-      <w:pPr>
-        <w:pStyle w:val="ListParagraph"/>
-        <w:numPr>
-          <w:ilvl w:val="0"/>
-          <w:numId w:val="1"/>
-        </w:numPr>
-        <w:spacing w:line="360" w:lineRule="auto"/>
-        <w:rPr>
-          <w:rFonts w:ascii="Arial" w:hAnsi="Arial" w:cs="Arial"/>
-          <w:sz w:val="24"/>
-          <w:szCs w:val="24"/>
-        </w:rPr>
-      </w:pPr>
-      <w:r>
-        <w:rPr>
-          <w:rFonts w:ascii="Arial" w:hAnsi="Arial" w:cs="Arial"/>
-          <w:sz w:val="24"/>
-          <w:szCs w:val="24"/>
-        </w:rPr>
-        <w:t>Q.31</w:t>
-      </w:r>
-      <w:r>
-        <w:rPr>
-          <w:rFonts w:ascii="Arial" w:hAnsi="Arial" w:cs="Arial"/>
-          <w:sz w:val="24"/>
-          <w:szCs w:val="24"/>
-        </w:rPr>
-        <w:tab/>
-        <w:t>Are default pointer values in an array safe? Explain.</w:t>
-      </w:r>
-    </w:p>
-    <w:p>
-      <w:pPr>
-        <w:pStyle w:val="ListParagraph"/>
-        <w:numPr>
-          <w:ilvl w:val="1"/>
-          <w:numId w:val="1"/>
-        </w:numPr>
-        <w:spacing w:line="360" w:lineRule="auto"/>
-        <w:rPr>
-          <w:rFonts w:ascii="Arial" w:hAnsi="Arial" w:cs="Arial"/>
-          <w:sz w:val="24"/>
-          <w:szCs w:val="24"/>
-        </w:rPr>
-      </w:pPr>
-    </w:p>
-    <w:p>
-      <w:pPr>
-        <w:pStyle w:val="ListParagraph"/>
-        <w:numPr>
-          <w:ilvl w:val="0"/>
-          <w:numId w:val="1"/>
-        </w:numPr>
-        <w:spacing w:line="360" w:lineRule="auto"/>
-        <w:rPr>
-          <w:rFonts w:ascii="Arial" w:hAnsi="Arial" w:cs="Arial"/>
-          <w:sz w:val="24"/>
-          <w:szCs w:val="24"/>
-        </w:rPr>
-      </w:pPr>
-      <w:r>
-        <w:rPr>
-          <w:rFonts w:ascii="Arial" w:hAnsi="Arial" w:cs="Arial"/>
-          <w:sz w:val="24"/>
-          <w:szCs w:val="24"/>
-        </w:rPr>
-        <w:t>Q.32</w:t>
-      </w:r>
-      <w:r>
-        <w:rPr>
-          <w:rFonts w:ascii="Arial" w:hAnsi="Arial" w:cs="Arial"/>
-          <w:sz w:val="24"/>
-          <w:szCs w:val="24"/>
-        </w:rPr>
-        <w:tab/>
-        <w:t xml:space="preserve">We should always have "delete" to match each "new". What is the </w:t>
-      </w:r>
-    </w:p>
-    <w:p>
-      <w:pPr>
-        <w:pStyle w:val="ListParagraph"/>
-        <w:numPr>
-          <w:ilvl w:val="1"/>
-          <w:numId w:val="1"/>
-        </w:numPr>
-        <w:spacing w:line="360" w:lineRule="auto"/>
-        <w:rPr>
-          <w:rFonts w:ascii="Arial" w:hAnsi="Arial" w:cs="Arial"/>
-          <w:sz w:val="24"/>
-          <w:szCs w:val="24"/>
-        </w:rPr>
-      </w:pPr>
-      <w:r>
-        <w:rPr>
-          <w:rFonts w:ascii="Arial" w:hAnsi="Arial" w:cs="Arial"/>
-          <w:sz w:val="24"/>
-          <w:szCs w:val="24"/>
-        </w:rPr>
-        <w:lastRenderedPageBreak/>
-        <w:t>problem if we don't delete, and what is the common name for this?</w:t>
-      </w:r>
-    </w:p>
-    <w:p>
-      <w:pPr>
-        <w:pStyle w:val="ListParagraph"/>
-        <w:numPr>
-          <w:ilvl w:val="0"/>
-          <w:numId w:val="1"/>
-        </w:numPr>
-        <w:spacing w:line="360" w:lineRule="auto"/>
-        <w:rPr>
-          <w:rFonts w:ascii="Arial" w:hAnsi="Arial" w:cs="Arial"/>
-          <w:sz w:val="24"/>
-          <w:szCs w:val="24"/>
-        </w:rPr>
-      </w:pPr>
-      <w:r>
-        <w:rPr>
-          <w:rFonts w:ascii="Arial" w:hAnsi="Arial" w:cs="Arial"/>
-          <w:sz w:val="24"/>
-          <w:szCs w:val="24"/>
-        </w:rPr>
-        <w:t>Q.33</w:t>
-      </w:r>
-      <w:r>
-        <w:rPr>
-          <w:rFonts w:ascii="Arial" w:hAnsi="Arial" w:cs="Arial"/>
-          <w:sz w:val="24"/>
-          <w:szCs w:val="24"/>
-        </w:rPr>
-        <w:tab/>
-        <w:t>Your IDE may have tools to help you track memory. Does it?</w:t>
-      </w:r>
-    </w:p>
-    <w:p>
-      <w:pPr>
-        <w:pStyle w:val="ListParagraph"/>
-        <w:numPr>
-          <w:ilvl w:val="1"/>
-          <w:numId w:val="1"/>
-        </w:numPr>
-        <w:spacing w:line="360" w:lineRule="auto"/>
-        <w:rPr>
-          <w:rFonts w:ascii="Arial" w:hAnsi="Arial" w:cs="Arial"/>
-          <w:sz w:val="24"/>
-          <w:szCs w:val="24"/>
-        </w:rPr>
-      </w:pPr>
-    </w:p>
-    <w:p>
-      <w:pPr>
-        <w:pStyle w:val="ListParagraph"/>
-        <w:numPr>
-          <w:ilvl w:val="0"/>
-          <w:numId w:val="1"/>
-        </w:numPr>
-        <w:spacing w:line="360" w:lineRule="auto"/>
-        <w:rPr>
-          <w:rFonts w:ascii="Arial" w:hAnsi="Arial" w:cs="Arial"/>
-          <w:sz w:val="24"/>
-          <w:szCs w:val="24"/>
-        </w:rPr>
-      </w:pPr>
-      <w:r>
-        <w:rPr>
-          <w:rFonts w:ascii="Arial" w:hAnsi="Arial" w:cs="Arial"/>
-          <w:sz w:val="24"/>
-          <w:szCs w:val="24"/>
-        </w:rPr>
-        <w:t>Q.34</w:t>
-      </w:r>
-      <w:r>
-        <w:rPr>
-          <w:rFonts w:ascii="Arial" w:hAnsi="Arial" w:cs="Arial"/>
-          <w:sz w:val="24"/>
-          <w:szCs w:val="24"/>
-        </w:rPr>
-        <w:tab/>
-        <w:t>Can you see what happens if you DON'T do this?</w:t>
-      </w:r>
-    </w:p>
-    <w:p>
-      <w:pPr>
-        <w:pStyle w:val="ListParagraph"/>
-        <w:numPr>
-          <w:ilvl w:val="1"/>
-          <w:numId w:val="1"/>
-        </w:numPr>
-        <w:spacing w:line="360" w:lineRule="auto"/>
-        <w:rPr>
-          <w:rFonts w:ascii="Arial" w:hAnsi="Arial" w:cs="Arial"/>
-          <w:sz w:val="24"/>
-          <w:szCs w:val="24"/>
-        </w:rPr>
-      </w:pPr>
-    </w:p>
-    <w:p>
-      <w:pPr>
-        <w:pStyle w:val="ListParagraph"/>
-        <w:numPr>
-          <w:ilvl w:val="0"/>
-          <w:numId w:val="1"/>
-        </w:numPr>
-        <w:spacing w:line="360" w:lineRule="auto"/>
-        <w:rPr>
-          <w:rFonts w:ascii="Arial" w:hAnsi="Arial" w:cs="Arial"/>
-          <w:sz w:val="24"/>
-          <w:szCs w:val="24"/>
-        </w:rPr>
-      </w:pPr>
-      <w:r>
-        <w:rPr>
-          <w:rFonts w:ascii="Arial" w:hAnsi="Arial" w:cs="Arial"/>
-          <w:sz w:val="24"/>
-          <w:szCs w:val="24"/>
-        </w:rPr>
-        <w:t>Q.35</w:t>
-      </w:r>
-      <w:r>
-        <w:rPr>
-          <w:rFonts w:ascii="Arial" w:hAnsi="Arial" w:cs="Arial"/>
-          <w:sz w:val="24"/>
-          <w:szCs w:val="24"/>
-        </w:rPr>
-        <w:tab/>
-        <w:t>Should we set pointers to nullptr? Why?</w:t>
-      </w:r>
-    </w:p>
-    <w:p>
-      <w:pPr>
-        <w:pStyle w:val="ListParagraph"/>
-        <w:numPr>
-          <w:ilvl w:val="1"/>
-          <w:numId w:val="1"/>
-        </w:numPr>
-        <w:spacing w:line="360" w:lineRule="auto"/>
-        <w:rPr>
-          <w:rFonts w:ascii="Arial" w:hAnsi="Arial" w:cs="Arial"/>
-          <w:sz w:val="24"/>
-          <w:szCs w:val="24"/>
-        </w:rPr>
-      </w:pPr>
-    </w:p>
-    <w:p>
-      <w:pPr>
-        <w:pStyle w:val="ListParagraph"/>
-        <w:numPr>
-          <w:ilvl w:val="0"/>
-          <w:numId w:val="1"/>
-        </w:numPr>
-        <w:spacing w:line="360" w:lineRule="auto"/>
-        <w:rPr>
-          <w:rFonts w:ascii="Arial" w:hAnsi="Arial" w:cs="Arial"/>
-          <w:sz w:val="24"/>
-          <w:szCs w:val="24"/>
-        </w:rPr>
-      </w:pPr>
-      <w:r>
-        <w:rPr>
-          <w:rFonts w:ascii="Arial" w:hAnsi="Arial" w:cs="Arial"/>
-          <w:sz w:val="24"/>
-          <w:szCs w:val="24"/>
-        </w:rPr>
-        <w:t>Q.36</w:t>
-      </w:r>
-      <w:r>
-        <w:rPr>
-          <w:rFonts w:ascii="Arial" w:hAnsi="Arial" w:cs="Arial"/>
-          <w:sz w:val="24"/>
-          <w:szCs w:val="24"/>
-        </w:rPr>
-        <w:tab/>
-        <w:t>How do you create an array with new and set the size?</w:t>
-      </w:r>
-    </w:p>
-    <w:p>
-      <w:pPr>
-        <w:pStyle w:val="ListParagraph"/>
-        <w:numPr>
-          <w:ilvl w:val="1"/>
-          <w:numId w:val="1"/>
-        </w:numPr>
-        <w:spacing w:line="360" w:lineRule="auto"/>
-        <w:rPr>
-          <w:rFonts w:ascii="Arial" w:hAnsi="Arial" w:cs="Arial"/>
-          <w:sz w:val="24"/>
-          <w:szCs w:val="24"/>
-        </w:rPr>
-      </w:pPr>
-    </w:p>
-    <w:p>
-      <w:pPr>
-        <w:spacing w:line="360" w:lineRule="auto"/>
+      </w:pPr>
+      <w:r>
         <w:rPr>
           <w:rFonts w:ascii="Arial" w:hAnsi="Arial" w:cs="Arial"/>
           <w:b/>
@@ -2222,15 +2348,6 @@
           <w:sz w:val="24"/>
           <w:szCs w:val="24"/>
         </w:rPr>
-      </w:pPr>
-      <w:r>
-        <w:rPr>
-          <w:rFonts w:ascii="Arial" w:hAnsi="Arial" w:cs="Arial"/>
-          <w:b/>
-          <w:bCs/>
-          <w:sz w:val="24"/>
-          <w:szCs w:val="24"/>
-        </w:rPr>
         <w:t>Out of the main</w:t>
       </w:r>
     </w:p>
@@ -2297,6 +2414,30 @@
           <w:szCs w:val="24"/>
         </w:rPr>
       </w:pPr>
+      <w:r>
+        <w:rPr>
+          <w:rFonts w:ascii="Arial" w:hAnsi="Arial" w:cs="Arial"/>
+          <w:sz w:val="24"/>
+          <w:szCs w:val="24"/>
+        </w:rPr>
+        <w:t xml:space="preserve">The difference is how they pass the array. The function signature receives a pointer to the first element of the array. While the </w:t>
+      </w:r>
+      <w:r>
+        <w:rPr>
+          <w:rFonts w:ascii="Arial" w:hAnsi="Arial" w:cs="Arial"/>
+          <w:sz w:val="24"/>
+          <w:szCs w:val="24"/>
+        </w:rPr>
+        <w:t>function signature for showParticleArray</w:t>
+      </w:r>
+      <w:r>
+        <w:rPr>
+          <w:rFonts w:ascii="Arial" w:hAnsi="Arial" w:cs="Arial"/>
+          <w:sz w:val="24"/>
+          <w:szCs w:val="24"/>
+        </w:rPr>
+        <w:t xml:space="preserve"> receives the array as a parameter.</w:t>
+      </w:r>
     </w:p>
     <w:p>
       <w:pPr>
@@ -2335,6 +2476,14 @@
           <w:szCs w:val="24"/>
         </w:rPr>
       </w:pPr>
+      <w:r>
+        <w:rPr>
+          <w:rFonts w:ascii="Arial" w:hAnsi="Arial" w:cs="Arial"/>
+          <w:sz w:val="24"/>
+          <w:szCs w:val="24"/>
+        </w:rPr>
+        <w:t>Because ‘sizeof(arr)’ is passing as a function parameter, so it’s returning the size of the pointer and not the entire array.</w:t>
+      </w:r>
     </w:p>
     <w:sectPr>
       <w:pgSz w:w="12240" w:h="15840"/>

</xml_diff>